<commit_message>
added code for JAX-RS
</commit_message>
<xml_diff>
--- a/lab-exercises/source/01-exercise-create-a-rest-service.docx
+++ b/lab-exercises/source/01-exercise-create-a-rest-service.docx
@@ -923,871 +923,1459 @@
     <w:p/>
     <w:p>
       <w:r>
-        <w:t>This is a namespace, so choose somethin</w:t>
-      </w:r>
-      <w:r>
-        <w:t xml:space="preserve">g meaningful (e.g. </w:t>
-      </w:r>
-      <w:proofErr w:type="spellStart"/>
-      <w:r>
-        <w:t>com.mycompany</w:t>
-      </w:r>
-      <w:r>
-        <w:t>.rest</w:t>
-      </w:r>
-      <w:proofErr w:type="spellEnd"/>
-      <w:r>
+        <w:t>This is a namespace</w:t>
+      </w:r>
+      <w:r>
+        <w:t xml:space="preserve">. When creating this lab I chose </w:t>
+      </w:r>
+      <w:proofErr w:type="spellStart"/>
+      <w:r>
+        <w:rPr>
+          <w:i/>
+        </w:rPr>
+        <w:t>me.freo.rest</w:t>
+      </w:r>
+      <w:proofErr w:type="spellEnd"/>
+      <w:r>
+        <w:rPr>
+          <w:i/>
+        </w:rPr>
         <w:t xml:space="preserve">, </w:t>
       </w:r>
-      <w:proofErr w:type="spellStart"/>
-      <w:r>
-        <w:t>uk.ac.ox.comlab.rest</w:t>
-      </w:r>
-      <w:proofErr w:type="spellEnd"/>
-      <w:r>
-        <w:t xml:space="preserve">, </w:t>
-      </w:r>
-      <w:proofErr w:type="spellStart"/>
-      <w:r>
-        <w:t>etc</w:t>
-      </w:r>
-      <w:proofErr w:type="spellEnd"/>
-      <w:r>
-        <w:t>)</w:t>
-      </w:r>
-      <w:r>
-        <w:t xml:space="preserve">. When creating this lab I chose </w:t>
+      <w:r>
+        <w:t>so that is what you will see in screenshots, etc.</w:t>
+      </w:r>
+      <w:r>
+        <w:t xml:space="preserve"> Please stick to this, because the code I’m providing you with uses that.</w:t>
+      </w:r>
+    </w:p>
+    <w:p/>
+    <w:p>
+      <w:pPr>
+        <w:rPr>
+          <w:rFonts w:ascii="Courier New" w:hAnsi="Courier New" w:cs="Courier New"/>
+        </w:rPr>
+      </w:pPr>
+      <w:r>
+        <w:rPr>
+          <w:rFonts w:ascii="Courier New" w:hAnsi="Courier New" w:cs="Courier New"/>
+        </w:rPr>
+        <w:t>De</w:t>
+      </w:r>
+      <w:r>
+        <w:rPr>
+          <w:rFonts w:ascii="Courier New" w:hAnsi="Courier New" w:cs="Courier New"/>
+        </w:rPr>
+        <w:t>fine value for property '</w:t>
+      </w:r>
+      <w:proofErr w:type="spellStart"/>
+      <w:r>
+        <w:rPr>
+          <w:rFonts w:ascii="Courier New" w:hAnsi="Courier New" w:cs="Courier New"/>
+        </w:rPr>
+        <w:t>artifactId</w:t>
+      </w:r>
+      <w:proofErr w:type="spellEnd"/>
+      <w:r>
+        <w:rPr>
+          <w:rFonts w:ascii="Courier New" w:hAnsi="Courier New" w:cs="Courier New"/>
+        </w:rPr>
+        <w:t>'</w:t>
+      </w:r>
+      <w:proofErr w:type="gramStart"/>
+      <w:r>
+        <w:rPr>
+          <w:rFonts w:ascii="Courier New" w:hAnsi="Courier New" w:cs="Courier New"/>
+        </w:rPr>
+        <w:t>: :</w:t>
+      </w:r>
+      <w:proofErr w:type="gramEnd"/>
+      <w:r>
+        <w:rPr>
+          <w:rFonts w:ascii="Courier New" w:hAnsi="Courier New" w:cs="Courier New"/>
+        </w:rPr>
+        <w:t xml:space="preserve"> </w:t>
+      </w:r>
+    </w:p>
+    <w:p>
+      <w:pPr>
+        <w:rPr>
+          <w:rFonts w:ascii="Courier New" w:hAnsi="Courier New" w:cs="Courier New"/>
+        </w:rPr>
+      </w:pPr>
+    </w:p>
+    <w:p>
+      <w:pPr>
+        <w:rPr>
+          <w:b/>
+        </w:rPr>
+      </w:pPr>
+      <w:r>
+        <w:t xml:space="preserve">This will be the name of the WAR and the overall maven artifact created. We are going to create an Order service, so type </w:t>
       </w:r>
       <w:proofErr w:type="spellStart"/>
       <w:r>
         <w:rPr>
           <w:i/>
         </w:rPr>
-        <w:t>me.freo.rest</w:t>
-      </w:r>
-      <w:proofErr w:type="spellEnd"/>
+        <w:t>OrderService</w:t>
+      </w:r>
+      <w:proofErr w:type="spellEnd"/>
+      <w:r>
+        <w:rPr>
+          <w:b/>
+        </w:rPr>
+        <w:t>.</w:t>
+      </w:r>
+    </w:p>
+    <w:p>
+      <w:pPr>
+        <w:rPr>
+          <w:b/>
+        </w:rPr>
+      </w:pPr>
+    </w:p>
+    <w:p>
+      <w:pPr>
+        <w:rPr>
+          <w:rFonts w:ascii="Courier New" w:hAnsi="Courier New" w:cs="Courier New"/>
+        </w:rPr>
+      </w:pPr>
+      <w:r>
+        <w:rPr>
+          <w:rFonts w:ascii="Courier New" w:hAnsi="Courier New" w:cs="Courier New"/>
+        </w:rPr>
+        <w:t>Define value for property 'version':  1.0-SNAPSHOT</w:t>
+      </w:r>
+      <w:proofErr w:type="gramStart"/>
+      <w:r>
+        <w:rPr>
+          <w:rFonts w:ascii="Courier New" w:hAnsi="Courier New" w:cs="Courier New"/>
+        </w:rPr>
+        <w:t>: :</w:t>
+      </w:r>
+      <w:proofErr w:type="gramEnd"/>
+    </w:p>
+    <w:p>
+      <w:pPr>
+        <w:rPr>
+          <w:b/>
+        </w:rPr>
+      </w:pPr>
+    </w:p>
+    <w:p>
+      <w:r>
+        <w:t>Change this to 1.0 and hit Enter.</w:t>
+      </w:r>
+    </w:p>
+    <w:p/>
+    <w:p>
+      <w:pPr>
+        <w:rPr>
+          <w:rFonts w:ascii="Courier New" w:hAnsi="Courier New" w:cs="Courier New"/>
+        </w:rPr>
+      </w:pPr>
+      <w:r>
+        <w:rPr>
+          <w:rFonts w:ascii="Courier New" w:hAnsi="Courier New" w:cs="Courier New"/>
+        </w:rPr>
+        <w:t>Define value for pr</w:t>
+      </w:r>
+      <w:r>
+        <w:rPr>
+          <w:rFonts w:ascii="Courier New" w:hAnsi="Courier New" w:cs="Courier New"/>
+        </w:rPr>
+        <w:t xml:space="preserve">operty 'package':  </w:t>
+      </w:r>
+      <w:proofErr w:type="spellStart"/>
+      <w:r>
+        <w:rPr>
+          <w:rFonts w:ascii="Courier New" w:hAnsi="Courier New" w:cs="Courier New"/>
+        </w:rPr>
+        <w:t>com.mycom.restservice</w:t>
+      </w:r>
+      <w:proofErr w:type="spellEnd"/>
+      <w:proofErr w:type="gramStart"/>
+      <w:r>
+        <w:rPr>
+          <w:rFonts w:ascii="Courier New" w:hAnsi="Courier New" w:cs="Courier New"/>
+        </w:rPr>
+        <w:t>: :</w:t>
+      </w:r>
+      <w:proofErr w:type="gramEnd"/>
+    </w:p>
+    <w:p/>
+    <w:p>
+      <w:r>
+        <w:t xml:space="preserve">This will default to the same namespace you chose for the </w:t>
+      </w:r>
+      <w:proofErr w:type="spellStart"/>
+      <w:r>
+        <w:t>groupid</w:t>
+      </w:r>
+      <w:proofErr w:type="spellEnd"/>
+      <w:r>
+        <w:t xml:space="preserve">. That should be fine, so hit </w:t>
+      </w:r>
       <w:r>
         <w:rPr>
           <w:i/>
         </w:rPr>
-        <w:t xml:space="preserve">, </w:t>
-      </w:r>
-      <w:r>
-        <w:t>so that is what you will see in screenshots, etc.</w:t>
-      </w:r>
-    </w:p>
-    <w:p/>
-    <w:p>
-      <w:pPr>
-        <w:rPr>
-          <w:rFonts w:ascii="Courier New" w:hAnsi="Courier New" w:cs="Courier New"/>
-        </w:rPr>
-      </w:pPr>
-      <w:r>
-        <w:rPr>
-          <w:rFonts w:ascii="Courier New" w:hAnsi="Courier New" w:cs="Courier New"/>
-        </w:rPr>
-        <w:t>De</w:t>
-      </w:r>
-      <w:r>
-        <w:rPr>
-          <w:rFonts w:ascii="Courier New" w:hAnsi="Courier New" w:cs="Courier New"/>
-        </w:rPr>
-        <w:t>fine value for property '</w:t>
-      </w:r>
-      <w:proofErr w:type="spellStart"/>
-      <w:r>
-        <w:rPr>
-          <w:rFonts w:ascii="Courier New" w:hAnsi="Courier New" w:cs="Courier New"/>
-        </w:rPr>
-        <w:t>artifactId</w:t>
-      </w:r>
-      <w:proofErr w:type="spellEnd"/>
-      <w:r>
-        <w:rPr>
-          <w:rFonts w:ascii="Courier New" w:hAnsi="Courier New" w:cs="Courier New"/>
-        </w:rPr>
-        <w:t>'</w:t>
+        <w:t>Enter</w:t>
+      </w:r>
+      <w:r>
+        <w:t xml:space="preserve"> to accept.</w:t>
+      </w:r>
+    </w:p>
+    <w:p/>
+    <w:p>
+      <w:r>
+        <w:t xml:space="preserve">It will then ask you to confirm these settings. Hit </w:t>
+      </w:r>
+      <w:r>
+        <w:rPr>
+          <w:i/>
+        </w:rPr>
+        <w:t>Enter</w:t>
+      </w:r>
+      <w:r>
+        <w:t xml:space="preserve"> and it will go and generate the code.</w:t>
+      </w:r>
+    </w:p>
+    <w:p/>
+    <w:p>
+      <w:r>
+        <w:t>You should see plenty of output explaining what is happening, and also a line showing where the resulting code was placed, e.g.:</w:t>
+      </w:r>
+    </w:p>
+    <w:p/>
+    <w:p>
+      <w:pPr>
+        <w:rPr>
+          <w:rFonts w:ascii="Courier New" w:hAnsi="Courier New" w:cs="Courier New"/>
+        </w:rPr>
+      </w:pPr>
+      <w:r>
+        <w:rPr>
+          <w:rFonts w:ascii="Courier New" w:hAnsi="Courier New" w:cs="Courier New"/>
+        </w:rPr>
+        <w:t xml:space="preserve">[INFO] project created from Archetype in </w:t>
+      </w:r>
+      <w:proofErr w:type="spellStart"/>
+      <w:r>
+        <w:rPr>
+          <w:rFonts w:ascii="Courier New" w:hAnsi="Courier New" w:cs="Courier New"/>
+        </w:rPr>
+        <w:t>dir</w:t>
+      </w:r>
+      <w:proofErr w:type="spellEnd"/>
+      <w:r>
+        <w:rPr>
+          <w:rFonts w:ascii="Courier New" w:hAnsi="Courier New" w:cs="Courier New"/>
+        </w:rPr>
+        <w:t>: /Users/</w:t>
+      </w:r>
+      <w:proofErr w:type="spellStart"/>
+      <w:r>
+        <w:rPr>
+          <w:rFonts w:ascii="Courier New" w:hAnsi="Courier New" w:cs="Courier New"/>
+        </w:rPr>
+        <w:t>paul</w:t>
+      </w:r>
+      <w:proofErr w:type="spellEnd"/>
+      <w:r>
+        <w:rPr>
+          <w:rFonts w:ascii="Courier New" w:hAnsi="Courier New" w:cs="Courier New"/>
+        </w:rPr>
+        <w:t>/</w:t>
+      </w:r>
+      <w:proofErr w:type="spellStart"/>
+      <w:r>
+        <w:rPr>
+          <w:rFonts w:ascii="Courier New" w:hAnsi="Courier New" w:cs="Courier New"/>
+        </w:rPr>
+        <w:t>oxsoa</w:t>
+      </w:r>
+      <w:proofErr w:type="spellEnd"/>
+      <w:r>
+        <w:rPr>
+          <w:rFonts w:ascii="Courier New" w:hAnsi="Courier New" w:cs="Courier New"/>
+        </w:rPr>
+        <w:t>/</w:t>
+      </w:r>
+      <w:proofErr w:type="spellStart"/>
+      <w:r>
+        <w:rPr>
+          <w:rFonts w:ascii="Courier New" w:hAnsi="Courier New" w:cs="Courier New"/>
+        </w:rPr>
+        <w:t>OrderService</w:t>
+      </w:r>
+      <w:proofErr w:type="spellEnd"/>
+    </w:p>
+    <w:p>
+      <w:pPr>
+        <w:rPr>
+          <w:rFonts w:ascii="Courier New" w:hAnsi="Courier New" w:cs="Courier New"/>
+        </w:rPr>
+      </w:pPr>
+    </w:p>
+    <w:p>
+      <w:r>
+        <w:br w:type="page"/>
+      </w:r>
+    </w:p>
+    <w:p/>
+    <w:p>
+      <w:r>
+        <w:t xml:space="preserve">This will have created a set of code and a tree structure for you. If you are on Linux you can use the nice </w:t>
+      </w:r>
+      <w:r>
+        <w:rPr>
+          <w:b/>
+        </w:rPr>
+        <w:t>tree</w:t>
+      </w:r>
+      <w:r>
+        <w:t xml:space="preserve"> command to show this:</w:t>
+      </w:r>
+    </w:p>
+    <w:p/>
+    <w:p>
+      <w:pPr>
+        <w:rPr>
+          <w:rFonts w:ascii="Courier New" w:hAnsi="Courier New" w:cs="Courier New"/>
+        </w:rPr>
+      </w:pPr>
+      <w:r>
+        <w:rPr>
+          <w:rFonts w:ascii="Courier New" w:hAnsi="Courier New" w:cs="Courier New"/>
+        </w:rPr>
+        <w:t xml:space="preserve">$ </w:t>
       </w:r>
       <w:proofErr w:type="gramStart"/>
       <w:r>
         <w:rPr>
           <w:rFonts w:ascii="Courier New" w:hAnsi="Courier New" w:cs="Courier New"/>
         </w:rPr>
-        <w:t>: :</w:t>
+        <w:t>tree</w:t>
       </w:r>
       <w:proofErr w:type="gramEnd"/>
-      <w:r>
-        <w:rPr>
-          <w:rFonts w:ascii="Courier New" w:hAnsi="Courier New" w:cs="Courier New"/>
+    </w:p>
+    <w:p>
+      <w:pPr>
+        <w:rPr>
+          <w:rFonts w:ascii="Courier New" w:hAnsi="Courier New" w:cs="Courier New"/>
+        </w:rPr>
+      </w:pPr>
+      <w:r>
+        <w:rPr>
+          <w:rFonts w:ascii="Courier New" w:hAnsi="Courier New" w:cs="Courier New"/>
+        </w:rPr>
+        <w:t>.</w:t>
+      </w:r>
+    </w:p>
+    <w:p>
+      <w:pPr>
+        <w:rPr>
+          <w:rFonts w:ascii="Courier New" w:hAnsi="Courier New" w:cs="Courier New"/>
+        </w:rPr>
+      </w:pPr>
+      <w:r>
+        <w:rPr>
+          <w:rFonts w:ascii="Courier New" w:hAnsi="Courier New" w:cs="Courier New"/>
+        </w:rPr>
+        <w:t xml:space="preserve">└── </w:t>
+      </w:r>
+      <w:proofErr w:type="spellStart"/>
+      <w:r>
+        <w:rPr>
+          <w:rFonts w:ascii="Courier New" w:hAnsi="Courier New" w:cs="Courier New"/>
+        </w:rPr>
+        <w:t>OrderService</w:t>
+      </w:r>
+      <w:proofErr w:type="spellEnd"/>
+    </w:p>
+    <w:p>
+      <w:pPr>
+        <w:rPr>
+          <w:rFonts w:ascii="Courier New" w:hAnsi="Courier New" w:cs="Courier New"/>
+        </w:rPr>
+      </w:pPr>
+      <w:r>
+        <w:rPr>
+          <w:rFonts w:ascii="Courier New" w:hAnsi="Courier New" w:cs="Courier New"/>
+        </w:rPr>
+        <w:t xml:space="preserve">    ├── pom.xml</w:t>
+      </w:r>
+    </w:p>
+    <w:p>
+      <w:pPr>
+        <w:rPr>
+          <w:rFonts w:ascii="Courier New" w:hAnsi="Courier New" w:cs="Courier New"/>
+        </w:rPr>
+      </w:pPr>
+      <w:r>
+        <w:rPr>
+          <w:rFonts w:ascii="Courier New" w:hAnsi="Courier New" w:cs="Courier New"/>
+        </w:rPr>
+        <w:t xml:space="preserve">    └── </w:t>
+      </w:r>
+      <w:proofErr w:type="spellStart"/>
+      <w:r>
+        <w:rPr>
+          <w:rFonts w:ascii="Courier New" w:hAnsi="Courier New" w:cs="Courier New"/>
+        </w:rPr>
+        <w:t>src</w:t>
+      </w:r>
+      <w:proofErr w:type="spellEnd"/>
+    </w:p>
+    <w:p>
+      <w:pPr>
+        <w:rPr>
+          <w:rFonts w:ascii="Courier New" w:hAnsi="Courier New" w:cs="Courier New"/>
+        </w:rPr>
+      </w:pPr>
+      <w:r>
+        <w:rPr>
+          <w:rFonts w:ascii="Courier New" w:hAnsi="Courier New" w:cs="Courier New"/>
+        </w:rPr>
+        <w:t xml:space="preserve">        ├── main</w:t>
+      </w:r>
+    </w:p>
+    <w:p>
+      <w:pPr>
+        <w:rPr>
+          <w:rFonts w:ascii="Courier New" w:hAnsi="Courier New" w:cs="Courier New"/>
+        </w:rPr>
+      </w:pPr>
+      <w:r>
+        <w:rPr>
+          <w:rFonts w:ascii="Courier New" w:hAnsi="Courier New" w:cs="Courier New"/>
+        </w:rPr>
+        <w:t xml:space="preserve">        │   ├── java</w:t>
+      </w:r>
+    </w:p>
+    <w:p>
+      <w:pPr>
+        <w:rPr>
+          <w:rFonts w:ascii="Courier New" w:hAnsi="Courier New" w:cs="Courier New"/>
+        </w:rPr>
+      </w:pPr>
+      <w:r>
+        <w:rPr>
+          <w:rFonts w:ascii="Courier New" w:hAnsi="Courier New" w:cs="Courier New"/>
+        </w:rPr>
+        <w:t xml:space="preserve">        │   │   └── me</w:t>
+      </w:r>
+    </w:p>
+    <w:p>
+      <w:pPr>
+        <w:rPr>
+          <w:rFonts w:ascii="Courier New" w:hAnsi="Courier New" w:cs="Courier New"/>
+        </w:rPr>
+      </w:pPr>
+      <w:r>
+        <w:rPr>
+          <w:rFonts w:ascii="Courier New" w:hAnsi="Courier New" w:cs="Courier New"/>
+        </w:rPr>
+        <w:t xml:space="preserve">        │   │       └── </w:t>
+      </w:r>
+      <w:proofErr w:type="spellStart"/>
+      <w:r>
+        <w:rPr>
+          <w:rFonts w:ascii="Courier New" w:hAnsi="Courier New" w:cs="Courier New"/>
+        </w:rPr>
+        <w:t>freo</w:t>
+      </w:r>
+      <w:proofErr w:type="spellEnd"/>
+    </w:p>
+    <w:p>
+      <w:pPr>
+        <w:rPr>
+          <w:rFonts w:ascii="Courier New" w:hAnsi="Courier New" w:cs="Courier New"/>
+        </w:rPr>
+      </w:pPr>
+      <w:r>
+        <w:rPr>
+          <w:rFonts w:ascii="Courier New" w:hAnsi="Courier New" w:cs="Courier New"/>
+        </w:rPr>
+        <w:t xml:space="preserve">        │   │           └── rest</w:t>
+      </w:r>
+    </w:p>
+    <w:p>
+      <w:pPr>
+        <w:rPr>
+          <w:rFonts w:ascii="Courier New" w:hAnsi="Courier New" w:cs="Courier New"/>
+        </w:rPr>
+      </w:pPr>
+      <w:r>
+        <w:rPr>
+          <w:rFonts w:ascii="Courier New" w:hAnsi="Courier New" w:cs="Courier New"/>
+        </w:rPr>
+        <w:t xml:space="preserve">        │   │               ├── HelloWorld.java</w:t>
+      </w:r>
+    </w:p>
+    <w:p>
+      <w:pPr>
+        <w:rPr>
+          <w:rFonts w:ascii="Courier New" w:hAnsi="Courier New" w:cs="Courier New"/>
+        </w:rPr>
+      </w:pPr>
+      <w:r>
+        <w:rPr>
+          <w:rFonts w:ascii="Courier New" w:hAnsi="Courier New" w:cs="Courier New"/>
+        </w:rPr>
+        <w:t xml:space="preserve">        │   │               └── JsonBean.java</w:t>
+      </w:r>
+    </w:p>
+    <w:p>
+      <w:pPr>
+        <w:rPr>
+          <w:rFonts w:ascii="Courier New" w:hAnsi="Courier New" w:cs="Courier New"/>
+        </w:rPr>
+      </w:pPr>
+      <w:r>
+        <w:rPr>
+          <w:rFonts w:ascii="Courier New" w:hAnsi="Courier New" w:cs="Courier New"/>
+        </w:rPr>
+        <w:t xml:space="preserve">        │   └── </w:t>
+      </w:r>
+      <w:proofErr w:type="spellStart"/>
+      <w:r>
+        <w:rPr>
+          <w:rFonts w:ascii="Courier New" w:hAnsi="Courier New" w:cs="Courier New"/>
+        </w:rPr>
+        <w:t>webapp</w:t>
+      </w:r>
+      <w:proofErr w:type="spellEnd"/>
+    </w:p>
+    <w:p>
+      <w:pPr>
+        <w:rPr>
+          <w:rFonts w:ascii="Courier New" w:hAnsi="Courier New" w:cs="Courier New"/>
+        </w:rPr>
+      </w:pPr>
+      <w:r>
+        <w:rPr>
+          <w:rFonts w:ascii="Courier New" w:hAnsi="Courier New" w:cs="Courier New"/>
+        </w:rPr>
+        <w:t xml:space="preserve">        │       └── WEB-INF</w:t>
+      </w:r>
+    </w:p>
+    <w:p>
+      <w:pPr>
+        <w:rPr>
+          <w:rFonts w:ascii="Courier New" w:hAnsi="Courier New" w:cs="Courier New"/>
+        </w:rPr>
+      </w:pPr>
+      <w:r>
+        <w:rPr>
+          <w:rFonts w:ascii="Courier New" w:hAnsi="Courier New" w:cs="Courier New"/>
+        </w:rPr>
+        <w:t xml:space="preserve">        │           ├── beans.xml</w:t>
+      </w:r>
+    </w:p>
+    <w:p>
+      <w:pPr>
+        <w:rPr>
+          <w:rFonts w:ascii="Courier New" w:hAnsi="Courier New" w:cs="Courier New"/>
+        </w:rPr>
+      </w:pPr>
+      <w:r>
+        <w:rPr>
+          <w:rFonts w:ascii="Courier New" w:hAnsi="Courier New" w:cs="Courier New"/>
+        </w:rPr>
+        <w:t xml:space="preserve">        │           └── web.xml</w:t>
+      </w:r>
+    </w:p>
+    <w:p>
+      <w:pPr>
+        <w:rPr>
+          <w:rFonts w:ascii="Courier New" w:hAnsi="Courier New" w:cs="Courier New"/>
+        </w:rPr>
+      </w:pPr>
+      <w:r>
+        <w:rPr>
+          <w:rFonts w:ascii="Courier New" w:hAnsi="Courier New" w:cs="Courier New"/>
+        </w:rPr>
+        <w:t xml:space="preserve">        └── test</w:t>
+      </w:r>
+    </w:p>
+    <w:p>
+      <w:pPr>
+        <w:rPr>
+          <w:rFonts w:ascii="Courier New" w:hAnsi="Courier New" w:cs="Courier New"/>
+        </w:rPr>
+      </w:pPr>
+      <w:r>
+        <w:rPr>
+          <w:rFonts w:ascii="Courier New" w:hAnsi="Courier New" w:cs="Courier New"/>
+        </w:rPr>
+        <w:t xml:space="preserve">            └── java</w:t>
+      </w:r>
+    </w:p>
+    <w:p>
+      <w:pPr>
+        <w:rPr>
+          <w:rFonts w:ascii="Courier New" w:hAnsi="Courier New" w:cs="Courier New"/>
+        </w:rPr>
+      </w:pPr>
+      <w:r>
+        <w:rPr>
+          <w:rFonts w:ascii="Courier New" w:hAnsi="Courier New" w:cs="Courier New"/>
+        </w:rPr>
+        <w:t xml:space="preserve">                └── me</w:t>
+      </w:r>
+    </w:p>
+    <w:p>
+      <w:pPr>
+        <w:rPr>
+          <w:rFonts w:ascii="Courier New" w:hAnsi="Courier New" w:cs="Courier New"/>
+        </w:rPr>
+      </w:pPr>
+      <w:r>
+        <w:rPr>
+          <w:rFonts w:ascii="Courier New" w:hAnsi="Courier New" w:cs="Courier New"/>
+        </w:rPr>
+        <w:t xml:space="preserve">                    └── </w:t>
+      </w:r>
+      <w:proofErr w:type="spellStart"/>
+      <w:r>
+        <w:rPr>
+          <w:rFonts w:ascii="Courier New" w:hAnsi="Courier New" w:cs="Courier New"/>
+        </w:rPr>
+        <w:t>freo</w:t>
+      </w:r>
+      <w:proofErr w:type="spellEnd"/>
+    </w:p>
+    <w:p>
+      <w:pPr>
+        <w:rPr>
+          <w:rFonts w:ascii="Courier New" w:hAnsi="Courier New" w:cs="Courier New"/>
+        </w:rPr>
+      </w:pPr>
+      <w:r>
+        <w:rPr>
+          <w:rFonts w:ascii="Courier New" w:hAnsi="Courier New" w:cs="Courier New"/>
+        </w:rPr>
+        <w:t xml:space="preserve">                        └── rest</w:t>
+      </w:r>
+    </w:p>
+    <w:p>
+      <w:pPr>
+        <w:rPr>
+          <w:rFonts w:ascii="Courier New" w:hAnsi="Courier New" w:cs="Courier New"/>
+        </w:rPr>
+      </w:pPr>
+      <w:r>
+        <w:rPr>
+          <w:rFonts w:ascii="Courier New" w:hAnsi="Courier New" w:cs="Courier New"/>
+        </w:rPr>
+        <w:t xml:space="preserve">                            └── HelloWorldIT.java</w:t>
+      </w:r>
+    </w:p>
+    <w:p>
+      <w:pPr>
+        <w:rPr>
+          <w:rFonts w:ascii="Courier New" w:hAnsi="Courier New" w:cs="Courier New"/>
+        </w:rPr>
+      </w:pPr>
+    </w:p>
+    <w:p>
+      <w:pPr>
+        <w:rPr>
+          <w:rFonts w:ascii="Courier New" w:hAnsi="Courier New" w:cs="Courier New"/>
+        </w:rPr>
+      </w:pPr>
+      <w:r>
+        <w:rPr>
+          <w:rFonts w:ascii="Courier New" w:hAnsi="Courier New" w:cs="Courier New"/>
+        </w:rPr>
+        <w:t>14 directories, 6 files</w:t>
+      </w:r>
+    </w:p>
+    <w:p/>
+    <w:p>
+      <w:r>
+        <w:t>e. You can now build this code:</w:t>
+      </w:r>
+    </w:p>
+    <w:p/>
+    <w:p>
+      <w:pPr>
+        <w:rPr>
+          <w:rFonts w:ascii="Courier New" w:hAnsi="Courier New" w:cs="Courier New"/>
+        </w:rPr>
+      </w:pPr>
+      <w:r>
+        <w:rPr>
+          <w:rFonts w:ascii="Courier New" w:hAnsi="Courier New" w:cs="Courier New"/>
+        </w:rPr>
+        <w:t>cd ~/</w:t>
+      </w:r>
+      <w:proofErr w:type="spellStart"/>
+      <w:r>
+        <w:rPr>
+          <w:rFonts w:ascii="Courier New" w:hAnsi="Courier New" w:cs="Courier New"/>
+        </w:rPr>
+        <w:t>oxsoa</w:t>
+      </w:r>
+      <w:proofErr w:type="spellEnd"/>
+      <w:r>
+        <w:rPr>
+          <w:rFonts w:ascii="Courier New" w:hAnsi="Courier New" w:cs="Courier New"/>
+        </w:rPr>
+        <w:t>/</w:t>
+      </w:r>
+      <w:proofErr w:type="spellStart"/>
+      <w:r>
+        <w:rPr>
+          <w:rFonts w:ascii="Courier New" w:hAnsi="Courier New" w:cs="Courier New"/>
+        </w:rPr>
+        <w:t>OrderService</w:t>
+      </w:r>
+      <w:proofErr w:type="spellEnd"/>
+      <w:r>
+        <w:rPr>
+          <w:rFonts w:ascii="Courier New" w:hAnsi="Courier New" w:cs="Courier New"/>
+        </w:rPr>
+        <w:t xml:space="preserve"> [on Linux/Mac]</w:t>
+      </w:r>
+    </w:p>
+    <w:p>
+      <w:pPr>
+        <w:rPr>
+          <w:rFonts w:ascii="Courier New" w:hAnsi="Courier New" w:cs="Courier New"/>
+        </w:rPr>
+      </w:pPr>
+      <w:r>
+        <w:rPr>
+          <w:rFonts w:ascii="Courier New" w:hAnsi="Courier New" w:cs="Courier New"/>
+        </w:rPr>
+        <w:t>cd ~\</w:t>
+      </w:r>
+      <w:proofErr w:type="spellStart"/>
+      <w:r>
+        <w:rPr>
+          <w:rFonts w:ascii="Courier New" w:hAnsi="Courier New" w:cs="Courier New"/>
+        </w:rPr>
+        <w:t>oxsoa</w:t>
+      </w:r>
+      <w:proofErr w:type="spellEnd"/>
+      <w:r>
+        <w:rPr>
+          <w:rFonts w:ascii="Courier New" w:hAnsi="Courier New" w:cs="Courier New"/>
+        </w:rPr>
+        <w:t>\</w:t>
+      </w:r>
+      <w:proofErr w:type="spellStart"/>
+      <w:r>
+        <w:rPr>
+          <w:rFonts w:ascii="Courier New" w:hAnsi="Courier New" w:cs="Courier New"/>
+        </w:rPr>
+        <w:t>OrderService</w:t>
+      </w:r>
+      <w:proofErr w:type="spellEnd"/>
+      <w:r>
+        <w:rPr>
+          <w:rFonts w:ascii="Courier New" w:hAnsi="Courier New" w:cs="Courier New"/>
+        </w:rPr>
+        <w:t xml:space="preserve"> [on Windows]</w:t>
+      </w:r>
+    </w:p>
+    <w:p>
+      <w:pPr>
+        <w:rPr>
+          <w:rFonts w:ascii="Courier New" w:hAnsi="Courier New" w:cs="Courier New"/>
+        </w:rPr>
+      </w:pPr>
+      <w:proofErr w:type="spellStart"/>
+      <w:proofErr w:type="gramStart"/>
+      <w:r>
+        <w:rPr>
+          <w:rFonts w:ascii="Courier New" w:hAnsi="Courier New" w:cs="Courier New"/>
+        </w:rPr>
+        <w:t>mvn</w:t>
+      </w:r>
+      <w:proofErr w:type="spellEnd"/>
+      <w:proofErr w:type="gramEnd"/>
+      <w:r>
+        <w:rPr>
+          <w:rFonts w:ascii="Courier New" w:hAnsi="Courier New" w:cs="Courier New"/>
+        </w:rPr>
+        <w:t xml:space="preserve"> clean install </w:t>
+      </w:r>
+    </w:p>
+    <w:p>
+      <w:pPr>
+        <w:rPr>
+          <w:rFonts w:ascii="Courier New" w:hAnsi="Courier New" w:cs="Courier New"/>
+        </w:rPr>
+      </w:pPr>
+    </w:p>
+    <w:p>
+      <w:r>
+        <w:t>The first time this is run this will download a lot of stuff from the central maven repositories on the web. Depending how fast the network is, maybe a coffee is in order.</w:t>
+      </w:r>
+      <w:r>
+        <w:t xml:space="preserve"> You will need an active </w:t>
+      </w:r>
+      <w:proofErr w:type="gramStart"/>
+      <w:r>
+        <w:t>internet</w:t>
+      </w:r>
+      <w:proofErr w:type="gramEnd"/>
+      <w:r>
+        <w:t xml:space="preserve"> connection for this to work.</w:t>
+      </w:r>
+    </w:p>
+    <w:p/>
+    <w:p>
+      <w:r>
+        <w:t xml:space="preserve">This will build </w:t>
+      </w:r>
+      <w:r>
+        <w:rPr>
+          <w:b/>
+        </w:rPr>
+        <w:t>and test</w:t>
+      </w:r>
+      <w:r>
+        <w:t xml:space="preserve"> the sample code. </w:t>
+      </w:r>
+      <w:proofErr w:type="gramStart"/>
+      <w:r>
+        <w:t>Its</w:t>
+      </w:r>
+      <w:proofErr w:type="gramEnd"/>
+      <w:r>
+        <w:t xml:space="preserve"> pretty cool. It actually starts an embedded Tomcat to run the service and call unit tests against it.</w:t>
+      </w:r>
+    </w:p>
+    <w:p/>
+    <w:p>
+      <w:r>
+        <w:t xml:space="preserve">f. </w:t>
+      </w:r>
+      <w:proofErr w:type="gramStart"/>
+      <w:r>
+        <w:t>Assuming</w:t>
+      </w:r>
+      <w:proofErr w:type="gramEnd"/>
+      <w:r>
+        <w:t xml:space="preserve"> your build worked just fine, you now have a WAR file (Web Application </w:t>
+      </w:r>
+      <w:proofErr w:type="spellStart"/>
+      <w:r>
+        <w:t>aRchive</w:t>
+      </w:r>
+      <w:proofErr w:type="spellEnd"/>
+      <w:r>
+        <w:t xml:space="preserve">) that you can deploy in Tomcat. Check that there is a file: </w:t>
+      </w:r>
+    </w:p>
+    <w:p/>
+    <w:p>
+      <w:r>
+        <w:t>~/</w:t>
+      </w:r>
+      <w:proofErr w:type="spellStart"/>
+      <w:r>
+        <w:t>oxsoa</w:t>
+      </w:r>
+      <w:proofErr w:type="spellEnd"/>
+      <w:r>
+        <w:t>/</w:t>
+      </w:r>
+      <w:proofErr w:type="spellStart"/>
+      <w:r>
+        <w:t>OrderService</w:t>
+      </w:r>
+      <w:proofErr w:type="spellEnd"/>
+      <w:r>
+        <w:t>/target/OrderService-1.0.war</w:t>
+      </w:r>
+    </w:p>
+    <w:p/>
+    <w:p>
+      <w:r>
+        <w:t>g. Install Tomcat</w:t>
+      </w:r>
+    </w:p>
+    <w:p/>
+    <w:p>
+      <w:r>
+        <w:t xml:space="preserve">Just unzip the Tomcat </w:t>
+      </w:r>
+      <w:proofErr w:type="spellStart"/>
+      <w:r>
+        <w:t>zipfile</w:t>
+      </w:r>
+      <w:proofErr w:type="spellEnd"/>
+      <w:r>
+        <w:t xml:space="preserve"> into your home directory and you should get a new directory ~/apache-tomcat-7.0.33.</w:t>
+      </w:r>
+    </w:p>
+    <w:p/>
+    <w:p>
+      <w:r>
+        <w:t xml:space="preserve">h. Install your </w:t>
+      </w:r>
+      <w:proofErr w:type="spellStart"/>
+      <w:r>
+        <w:t>webapp</w:t>
+      </w:r>
+      <w:proofErr w:type="spellEnd"/>
+    </w:p>
+    <w:p/>
+    <w:p>
+      <w:proofErr w:type="spellStart"/>
+      <w:r>
+        <w:t>cp</w:t>
+      </w:r>
+      <w:proofErr w:type="spellEnd"/>
+      <w:r>
+        <w:t xml:space="preserve"> ~/</w:t>
+      </w:r>
+      <w:proofErr w:type="spellStart"/>
+      <w:r>
+        <w:t>oxsoa</w:t>
+      </w:r>
+      <w:proofErr w:type="spellEnd"/>
+      <w:r>
+        <w:t>/</w:t>
+      </w:r>
+      <w:proofErr w:type="spellStart"/>
+      <w:r>
+        <w:t>OrderService</w:t>
+      </w:r>
+      <w:proofErr w:type="spellEnd"/>
+      <w:r>
+        <w:t>/target/OrderService-1.0.war ~/apache-tomcat-7.0.33/</w:t>
+      </w:r>
+      <w:proofErr w:type="spellStart"/>
+      <w:r>
+        <w:t>webapps</w:t>
+      </w:r>
+      <w:proofErr w:type="spellEnd"/>
+    </w:p>
+    <w:p/>
+    <w:p>
+      <w:proofErr w:type="spellStart"/>
+      <w:r>
+        <w:t>i</w:t>
+      </w:r>
+      <w:proofErr w:type="spellEnd"/>
+      <w:r>
+        <w:t>. Start Tomcat so it runs on the command line (so you can see the logs)</w:t>
+      </w:r>
+    </w:p>
+    <w:p/>
+    <w:p>
+      <w:r>
+        <w:t>From the tomcat directory:</w:t>
+      </w:r>
+    </w:p>
+    <w:p>
+      <w:pPr>
+        <w:rPr>
+          <w:rFonts w:ascii="Courier" w:hAnsi="Courier"/>
+        </w:rPr>
+      </w:pPr>
+      <w:proofErr w:type="gramStart"/>
+      <w:r>
+        <w:rPr>
+          <w:rFonts w:ascii="Courier" w:hAnsi="Courier"/>
+        </w:rPr>
+        <w:t>bin</w:t>
+      </w:r>
+      <w:proofErr w:type="gramEnd"/>
+      <w:r>
+        <w:rPr>
+          <w:rFonts w:ascii="Courier" w:hAnsi="Courier"/>
+        </w:rPr>
+        <w:t>/catalina.sh run</w:t>
+      </w:r>
+      <w:r>
+        <w:rPr>
+          <w:rFonts w:ascii="Courier" w:hAnsi="Courier"/>
+        </w:rPr>
+        <w:br/>
+      </w:r>
+    </w:p>
+    <w:p>
+      <w:r>
+        <w:t>j. Try your REST service</w:t>
+      </w:r>
+    </w:p>
+    <w:p/>
+    <w:p>
+      <w:r>
+        <w:t xml:space="preserve">Browse </w:t>
+      </w:r>
+    </w:p>
+    <w:p>
+      <w:r>
+        <w:fldChar w:fldCharType="begin"/>
+      </w:r>
+      <w:r>
+        <w:instrText xml:space="preserve"> HYPERLINK "</w:instrText>
+      </w:r>
+      <w:r>
+        <w:instrText>http://localhos</w:instrText>
+      </w:r>
+      <w:r>
+        <w:instrText>t:8080/OrderService-1.0</w:instrText>
+      </w:r>
+      <w:r>
+        <w:instrText>/hello/echo/paul</w:instrText>
+      </w:r>
+      <w:r>
+        <w:instrText xml:space="preserve">" </w:instrText>
+      </w:r>
+      <w:r>
+        <w:fldChar w:fldCharType="separate"/>
+      </w:r>
+      <w:r>
+        <w:rPr>
+          <w:rStyle w:val="Hyperlink"/>
+        </w:rPr>
+        <w:t>http://localhost:8080/OrderService-1.0/hello/echo/paul</w:t>
+      </w:r>
+      <w:r>
+        <w:fldChar w:fldCharType="end"/>
+      </w:r>
+    </w:p>
+    <w:p/>
+    <w:p>
+      <w:r>
+        <w:t>You should see “</w:t>
+      </w:r>
+      <w:proofErr w:type="spellStart"/>
+      <w:r>
+        <w:t>paul</w:t>
+      </w:r>
+      <w:proofErr w:type="spellEnd"/>
+      <w:r>
+        <w:t>”.</w:t>
+      </w:r>
+    </w:p>
+    <w:p/>
+    <w:p>
+      <w:r>
+        <w:t>You can also try this as a command line:</w:t>
+      </w:r>
+    </w:p>
+    <w:p/>
+    <w:p>
+      <w:pPr>
+        <w:rPr>
+          <w:rFonts w:ascii="Courier" w:hAnsi="Courier"/>
+        </w:rPr>
+      </w:pPr>
+      <w:proofErr w:type="gramStart"/>
+      <w:r>
+        <w:rPr>
+          <w:rFonts w:ascii="Courier" w:hAnsi="Courier"/>
+        </w:rPr>
+        <w:t>curl</w:t>
+      </w:r>
+      <w:proofErr w:type="gramEnd"/>
+      <w:r>
+        <w:rPr>
+          <w:rFonts w:ascii="Courier" w:hAnsi="Courier"/>
         </w:rPr>
         <w:t xml:space="preserve"> </w:t>
       </w:r>
-    </w:p>
-    <w:p>
-      <w:pPr>
-        <w:rPr>
-          <w:rFonts w:ascii="Courier New" w:hAnsi="Courier New" w:cs="Courier New"/>
-        </w:rPr>
-      </w:pPr>
-    </w:p>
-    <w:p>
-      <w:pPr>
-        <w:rPr>
-          <w:b/>
-        </w:rPr>
-      </w:pPr>
-      <w:r>
-        <w:t xml:space="preserve">This will be the name of the WAR and the overall maven artifact created. We are going to create an Order service, so type </w:t>
-      </w:r>
-      <w:proofErr w:type="spellStart"/>
-      <w:r>
-        <w:rPr>
-          <w:i/>
-        </w:rPr>
-        <w:t>OrderService</w:t>
-      </w:r>
-      <w:proofErr w:type="spellEnd"/>
-      <w:r>
-        <w:rPr>
-          <w:b/>
-        </w:rPr>
-        <w:t>.</w:t>
-      </w:r>
-    </w:p>
-    <w:p>
-      <w:pPr>
-        <w:rPr>
-          <w:b/>
-        </w:rPr>
-      </w:pPr>
-    </w:p>
-    <w:p>
-      <w:pPr>
-        <w:rPr>
-          <w:rFonts w:ascii="Courier New" w:hAnsi="Courier New" w:cs="Courier New"/>
-        </w:rPr>
-      </w:pPr>
-      <w:r>
-        <w:rPr>
-          <w:rFonts w:ascii="Courier New" w:hAnsi="Courier New" w:cs="Courier New"/>
-        </w:rPr>
-        <w:t>Define value for property 'version':  1.0-SNAPSHOT</w:t>
+      <w:hyperlink r:id="rId8" w:history="1">
+        <w:r>
+          <w:rPr>
+            <w:rStyle w:val="Hyperlink"/>
+            <w:rFonts w:ascii="Courier" w:hAnsi="Courier"/>
+          </w:rPr>
+          <w:t>http://localhost:8080/OrderService-1.0/hello/echo/paul</w:t>
+        </w:r>
+      </w:hyperlink>
+      <w:r>
+        <w:rPr>
+          <w:rFonts w:ascii="Courier" w:hAnsi="Courier"/>
+        </w:rPr>
+        <w:t xml:space="preserve"> -v</w:t>
+      </w:r>
+    </w:p>
+    <w:p/>
+    <w:p/>
+    <w:p>
+      <w:r>
+        <w:t>You should see something like:</w:t>
+      </w:r>
+    </w:p>
+    <w:p>
+      <w:pPr>
+        <w:rPr>
+          <w:rFonts w:ascii="Courier" w:hAnsi="Courier"/>
+        </w:rPr>
+      </w:pPr>
+      <w:r>
+        <w:rPr>
+          <w:rFonts w:ascii="Courier" w:hAnsi="Courier"/>
+        </w:rPr>
+        <w:t xml:space="preserve">* About to </w:t>
       </w:r>
       <w:proofErr w:type="gramStart"/>
       <w:r>
         <w:rPr>
-          <w:rFonts w:ascii="Courier New" w:hAnsi="Courier New" w:cs="Courier New"/>
-        </w:rPr>
-        <w:t>: :</w:t>
+          <w:rFonts w:ascii="Courier" w:hAnsi="Courier"/>
+        </w:rPr>
+        <w:t>connect(</w:t>
       </w:r>
       <w:proofErr w:type="gramEnd"/>
-    </w:p>
-    <w:p>
-      <w:pPr>
-        <w:rPr>
-          <w:b/>
-        </w:rPr>
-      </w:pPr>
-    </w:p>
-    <w:p>
-      <w:r>
-        <w:t xml:space="preserve">Just hit </w:t>
-      </w:r>
-      <w:r>
-        <w:rPr>
-          <w:i/>
-        </w:rPr>
-        <w:t xml:space="preserve">Enter </w:t>
-      </w:r>
-      <w:r>
-        <w:t>to accept this version.</w:t>
-      </w:r>
-    </w:p>
-    <w:p/>
-    <w:p>
-      <w:pPr>
-        <w:rPr>
-          <w:rFonts w:ascii="Courier New" w:hAnsi="Courier New" w:cs="Courier New"/>
-        </w:rPr>
-      </w:pPr>
-      <w:r>
-        <w:rPr>
-          <w:rFonts w:ascii="Courier New" w:hAnsi="Courier New" w:cs="Courier New"/>
-        </w:rPr>
-        <w:t>Define value for pr</w:t>
-      </w:r>
-      <w:r>
-        <w:rPr>
-          <w:rFonts w:ascii="Courier New" w:hAnsi="Courier New" w:cs="Courier New"/>
-        </w:rPr>
-        <w:t xml:space="preserve">operty 'package':  </w:t>
-      </w:r>
-      <w:proofErr w:type="spellStart"/>
-      <w:r>
-        <w:rPr>
-          <w:rFonts w:ascii="Courier New" w:hAnsi="Courier New" w:cs="Courier New"/>
-        </w:rPr>
-        <w:t>com.mycom.restservice</w:t>
-      </w:r>
-      <w:proofErr w:type="spellEnd"/>
+      <w:r>
+        <w:rPr>
+          <w:rFonts w:ascii="Courier" w:hAnsi="Courier"/>
+        </w:rPr>
+        <w:t xml:space="preserve">) to </w:t>
+      </w:r>
+      <w:proofErr w:type="spellStart"/>
+      <w:r>
+        <w:rPr>
+          <w:rFonts w:ascii="Courier" w:hAnsi="Courier"/>
+        </w:rPr>
+        <w:t>localhost</w:t>
+      </w:r>
+      <w:proofErr w:type="spellEnd"/>
+      <w:r>
+        <w:rPr>
+          <w:rFonts w:ascii="Courier" w:hAnsi="Courier"/>
+        </w:rPr>
+        <w:t xml:space="preserve"> port 8080 (#0)</w:t>
+      </w:r>
+    </w:p>
+    <w:p>
+      <w:pPr>
+        <w:rPr>
+          <w:rFonts w:ascii="Courier" w:hAnsi="Courier"/>
+        </w:rPr>
+      </w:pPr>
+      <w:r>
+        <w:rPr>
+          <w:rFonts w:ascii="Courier" w:hAnsi="Courier"/>
+        </w:rPr>
+        <w:t>*   Trying 127.0.0.1...</w:t>
+      </w:r>
+    </w:p>
+    <w:p>
+      <w:pPr>
+        <w:rPr>
+          <w:rFonts w:ascii="Courier" w:hAnsi="Courier"/>
+        </w:rPr>
+      </w:pPr>
+      <w:r>
+        <w:rPr>
+          <w:rFonts w:ascii="Courier" w:hAnsi="Courier"/>
+        </w:rPr>
+        <w:t xml:space="preserve">* </w:t>
+      </w:r>
       <w:proofErr w:type="gramStart"/>
       <w:r>
         <w:rPr>
-          <w:rFonts w:ascii="Courier New" w:hAnsi="Courier New" w:cs="Courier New"/>
-        </w:rPr>
-        <w:t>: :</w:t>
+          <w:rFonts w:ascii="Courier" w:hAnsi="Courier"/>
+        </w:rPr>
+        <w:t>connected</w:t>
       </w:r>
       <w:proofErr w:type="gramEnd"/>
     </w:p>
-    <w:p/>
-    <w:p>
-      <w:r>
-        <w:t xml:space="preserve">This will default to the same namespace you chose for the </w:t>
-      </w:r>
-      <w:proofErr w:type="spellStart"/>
-      <w:r>
-        <w:t>groupid</w:t>
-      </w:r>
-      <w:proofErr w:type="spellEnd"/>
-      <w:r>
-        <w:t xml:space="preserve">. That should be fine, so hit </w:t>
-      </w:r>
-      <w:r>
-        <w:rPr>
-          <w:i/>
-        </w:rPr>
-        <w:t>Enter</w:t>
-      </w:r>
-      <w:r>
-        <w:t xml:space="preserve"> to accept.</w:t>
-      </w:r>
-    </w:p>
-    <w:p/>
-    <w:p>
-      <w:r>
-        <w:t xml:space="preserve">It will then ask you to confirm these settings. Hit </w:t>
-      </w:r>
-      <w:r>
-        <w:rPr>
-          <w:i/>
-        </w:rPr>
-        <w:t>Enter</w:t>
-      </w:r>
-      <w:r>
-        <w:t xml:space="preserve"> and it will go and generate the code.</w:t>
-      </w:r>
-    </w:p>
-    <w:p/>
-    <w:p>
-      <w:r>
-        <w:t>You should see plenty of output explaining what is happening, and also a line showing where the resulting code was placed, e.g.:</w:t>
-      </w:r>
-    </w:p>
-    <w:p/>
-    <w:p>
-      <w:pPr>
-        <w:rPr>
-          <w:rFonts w:ascii="Courier New" w:hAnsi="Courier New" w:cs="Courier New"/>
-        </w:rPr>
-      </w:pPr>
-      <w:r>
-        <w:rPr>
-          <w:rFonts w:ascii="Courier New" w:hAnsi="Courier New" w:cs="Courier New"/>
-        </w:rPr>
-        <w:t xml:space="preserve">[INFO] project created from Archetype in </w:t>
-      </w:r>
-      <w:proofErr w:type="spellStart"/>
-      <w:r>
-        <w:rPr>
-          <w:rFonts w:ascii="Courier New" w:hAnsi="Courier New" w:cs="Courier New"/>
-        </w:rPr>
-        <w:t>dir</w:t>
-      </w:r>
-      <w:proofErr w:type="spellEnd"/>
-      <w:r>
-        <w:rPr>
-          <w:rFonts w:ascii="Courier New" w:hAnsi="Courier New" w:cs="Courier New"/>
-        </w:rPr>
-        <w:t>: /Users/</w:t>
-      </w:r>
-      <w:proofErr w:type="spellStart"/>
-      <w:r>
-        <w:rPr>
-          <w:rFonts w:ascii="Courier New" w:hAnsi="Courier New" w:cs="Courier New"/>
+    <w:p>
+      <w:pPr>
+        <w:rPr>
+          <w:rFonts w:ascii="Courier" w:hAnsi="Courier"/>
+        </w:rPr>
+      </w:pPr>
+      <w:r>
+        <w:rPr>
+          <w:rFonts w:ascii="Courier" w:hAnsi="Courier"/>
+        </w:rPr>
+        <w:t xml:space="preserve">* Connected to </w:t>
+      </w:r>
+      <w:proofErr w:type="spellStart"/>
+      <w:r>
+        <w:rPr>
+          <w:rFonts w:ascii="Courier" w:hAnsi="Courier"/>
+        </w:rPr>
+        <w:t>localhost</w:t>
+      </w:r>
+      <w:proofErr w:type="spellEnd"/>
+      <w:r>
+        <w:rPr>
+          <w:rFonts w:ascii="Courier" w:hAnsi="Courier"/>
+        </w:rPr>
+        <w:t xml:space="preserve"> (127.0.0.1) port 8080 (#0)</w:t>
+      </w:r>
+    </w:p>
+    <w:p>
+      <w:pPr>
+        <w:rPr>
+          <w:rFonts w:ascii="Courier" w:hAnsi="Courier"/>
+        </w:rPr>
+      </w:pPr>
+      <w:r>
+        <w:rPr>
+          <w:rFonts w:ascii="Courier" w:hAnsi="Courier"/>
+        </w:rPr>
+        <w:t>&gt; GET /OrderService-1.0</w:t>
+      </w:r>
+      <w:r>
+        <w:rPr>
+          <w:rFonts w:ascii="Courier" w:hAnsi="Courier"/>
+        </w:rPr>
+        <w:t>/hello/echo/</w:t>
+      </w:r>
+      <w:proofErr w:type="spellStart"/>
+      <w:r>
+        <w:rPr>
+          <w:rFonts w:ascii="Courier" w:hAnsi="Courier"/>
         </w:rPr>
         <w:t>paul</w:t>
       </w:r>
       <w:proofErr w:type="spellEnd"/>
       <w:r>
         <w:rPr>
-          <w:rFonts w:ascii="Courier New" w:hAnsi="Courier New" w:cs="Courier New"/>
-        </w:rPr>
-        <w:t>/</w:t>
-      </w:r>
-      <w:proofErr w:type="spellStart"/>
-      <w:r>
-        <w:rPr>
-          <w:rFonts w:ascii="Courier New" w:hAnsi="Courier New" w:cs="Courier New"/>
-        </w:rPr>
-        <w:t>oxsoa</w:t>
-      </w:r>
-      <w:proofErr w:type="spellEnd"/>
-      <w:r>
-        <w:rPr>
-          <w:rFonts w:ascii="Courier New" w:hAnsi="Courier New" w:cs="Courier New"/>
-        </w:rPr>
-        <w:t>/</w:t>
-      </w:r>
-      <w:proofErr w:type="spellStart"/>
-      <w:r>
-        <w:rPr>
-          <w:rFonts w:ascii="Courier New" w:hAnsi="Courier New" w:cs="Courier New"/>
-        </w:rPr>
-        <w:t>OrderService</w:t>
-      </w:r>
-      <w:proofErr w:type="spellEnd"/>
-    </w:p>
-    <w:p>
-      <w:pPr>
-        <w:rPr>
-          <w:rFonts w:ascii="Courier New" w:hAnsi="Courier New" w:cs="Courier New"/>
-        </w:rPr>
-      </w:pPr>
-    </w:p>
-    <w:p>
-      <w:r>
-        <w:br w:type="page"/>
-      </w:r>
-    </w:p>
-    <w:p/>
-    <w:p>
-      <w:r>
-        <w:t xml:space="preserve">This will have created a set of code and a tree structure for you. If you are on Linux you can use the nice </w:t>
-      </w:r>
-      <w:r>
-        <w:rPr>
-          <w:b/>
-        </w:rPr>
-        <w:t>tree</w:t>
-      </w:r>
-      <w:r>
-        <w:t xml:space="preserve"> command to show this:</w:t>
-      </w:r>
-    </w:p>
-    <w:p/>
-    <w:p>
-      <w:pPr>
-        <w:rPr>
-          <w:rFonts w:ascii="Courier New" w:hAnsi="Courier New" w:cs="Courier New"/>
-        </w:rPr>
-      </w:pPr>
-      <w:r>
-        <w:rPr>
-          <w:rFonts w:ascii="Courier New" w:hAnsi="Courier New" w:cs="Courier New"/>
-        </w:rPr>
-        <w:t xml:space="preserve">$ </w:t>
+          <w:rFonts w:ascii="Courier" w:hAnsi="Courier"/>
+        </w:rPr>
+        <w:t xml:space="preserve"> HTTP/1.1</w:t>
+      </w:r>
+    </w:p>
+    <w:p>
+      <w:pPr>
+        <w:rPr>
+          <w:rFonts w:ascii="Courier" w:hAnsi="Courier"/>
+        </w:rPr>
+      </w:pPr>
+      <w:r>
+        <w:rPr>
+          <w:rFonts w:ascii="Courier" w:hAnsi="Courier"/>
+        </w:rPr>
+        <w:t xml:space="preserve">&gt; User-Agent: curl/7.24.0 (x86_64-apple-darwin12.0) </w:t>
+      </w:r>
+      <w:proofErr w:type="spellStart"/>
+      <w:r>
+        <w:rPr>
+          <w:rFonts w:ascii="Courier" w:hAnsi="Courier"/>
+        </w:rPr>
+        <w:t>libcurl</w:t>
+      </w:r>
+      <w:proofErr w:type="spellEnd"/>
+      <w:r>
+        <w:rPr>
+          <w:rFonts w:ascii="Courier" w:hAnsi="Courier"/>
+        </w:rPr>
+        <w:t xml:space="preserve">/7.24.0 </w:t>
+      </w:r>
+      <w:proofErr w:type="spellStart"/>
+      <w:r>
+        <w:rPr>
+          <w:rFonts w:ascii="Courier" w:hAnsi="Courier"/>
+        </w:rPr>
+        <w:t>OpenSSL</w:t>
+      </w:r>
+      <w:proofErr w:type="spellEnd"/>
+      <w:r>
+        <w:rPr>
+          <w:rFonts w:ascii="Courier" w:hAnsi="Courier"/>
+        </w:rPr>
+        <w:t xml:space="preserve">/0.9.8r </w:t>
+      </w:r>
+      <w:proofErr w:type="spellStart"/>
+      <w:r>
+        <w:rPr>
+          <w:rFonts w:ascii="Courier" w:hAnsi="Courier"/>
+        </w:rPr>
+        <w:t>zlib</w:t>
+      </w:r>
+      <w:proofErr w:type="spellEnd"/>
+      <w:r>
+        <w:rPr>
+          <w:rFonts w:ascii="Courier" w:hAnsi="Courier"/>
+        </w:rPr>
+        <w:t>/1.2.5</w:t>
+      </w:r>
+    </w:p>
+    <w:p>
+      <w:pPr>
+        <w:rPr>
+          <w:rFonts w:ascii="Courier" w:hAnsi="Courier"/>
+        </w:rPr>
+      </w:pPr>
+      <w:r>
+        <w:rPr>
+          <w:rFonts w:ascii="Courier" w:hAnsi="Courier"/>
+        </w:rPr>
+        <w:t>&gt; Host: localhost</w:t>
       </w:r>
       <w:proofErr w:type="gramStart"/>
       <w:r>
         <w:rPr>
-          <w:rFonts w:ascii="Courier New" w:hAnsi="Courier New" w:cs="Courier New"/>
-        </w:rPr>
-        <w:t>tree</w:t>
+          <w:rFonts w:ascii="Courier" w:hAnsi="Courier"/>
+        </w:rPr>
+        <w:t>:8080</w:t>
       </w:r>
       <w:proofErr w:type="gramEnd"/>
     </w:p>
     <w:p>
       <w:pPr>
         <w:rPr>
-          <w:rFonts w:ascii="Courier New" w:hAnsi="Courier New" w:cs="Courier New"/>
-        </w:rPr>
-      </w:pPr>
-      <w:r>
-        <w:rPr>
-          <w:rFonts w:ascii="Courier New" w:hAnsi="Courier New" w:cs="Courier New"/>
-        </w:rPr>
-        <w:t>.</w:t>
-      </w:r>
-    </w:p>
-    <w:p>
-      <w:pPr>
-        <w:rPr>
-          <w:rFonts w:ascii="Courier New" w:hAnsi="Courier New" w:cs="Courier New"/>
-        </w:rPr>
-      </w:pPr>
-      <w:r>
-        <w:rPr>
-          <w:rFonts w:ascii="Courier New" w:hAnsi="Courier New" w:cs="Courier New"/>
-        </w:rPr>
-        <w:t xml:space="preserve">└── </w:t>
-      </w:r>
-      <w:proofErr w:type="spellStart"/>
-      <w:r>
-        <w:rPr>
-          <w:rFonts w:ascii="Courier New" w:hAnsi="Courier New" w:cs="Courier New"/>
-        </w:rPr>
-        <w:t>OrderService</w:t>
-      </w:r>
-      <w:proofErr w:type="spellEnd"/>
-    </w:p>
-    <w:p>
-      <w:pPr>
-        <w:rPr>
-          <w:rFonts w:ascii="Courier New" w:hAnsi="Courier New" w:cs="Courier New"/>
-        </w:rPr>
-      </w:pPr>
-      <w:r>
-        <w:rPr>
-          <w:rFonts w:ascii="Courier New" w:hAnsi="Courier New" w:cs="Courier New"/>
-        </w:rPr>
-        <w:t xml:space="preserve">    ├── pom.xml</w:t>
-      </w:r>
-    </w:p>
-    <w:p>
-      <w:pPr>
-        <w:rPr>
-          <w:rFonts w:ascii="Courier New" w:hAnsi="Courier New" w:cs="Courier New"/>
-        </w:rPr>
-      </w:pPr>
-      <w:r>
-        <w:rPr>
-          <w:rFonts w:ascii="Courier New" w:hAnsi="Courier New" w:cs="Courier New"/>
-        </w:rPr>
-        <w:t xml:space="preserve">    └── </w:t>
-      </w:r>
-      <w:proofErr w:type="spellStart"/>
-      <w:r>
-        <w:rPr>
-          <w:rFonts w:ascii="Courier New" w:hAnsi="Courier New" w:cs="Courier New"/>
-        </w:rPr>
-        <w:t>src</w:t>
-      </w:r>
-      <w:proofErr w:type="spellEnd"/>
-    </w:p>
-    <w:p>
-      <w:pPr>
-        <w:rPr>
-          <w:rFonts w:ascii="Courier New" w:hAnsi="Courier New" w:cs="Courier New"/>
-        </w:rPr>
-      </w:pPr>
-      <w:r>
-        <w:rPr>
-          <w:rFonts w:ascii="Courier New" w:hAnsi="Courier New" w:cs="Courier New"/>
-        </w:rPr>
-        <w:t xml:space="preserve">        ├── main</w:t>
-      </w:r>
-    </w:p>
-    <w:p>
-      <w:pPr>
-        <w:rPr>
-          <w:rFonts w:ascii="Courier New" w:hAnsi="Courier New" w:cs="Courier New"/>
-        </w:rPr>
-      </w:pPr>
-      <w:r>
-        <w:rPr>
-          <w:rFonts w:ascii="Courier New" w:hAnsi="Courier New" w:cs="Courier New"/>
-        </w:rPr>
-        <w:t xml:space="preserve">        │   ├── java</w:t>
-      </w:r>
-    </w:p>
-    <w:p>
-      <w:pPr>
-        <w:rPr>
-          <w:rFonts w:ascii="Courier New" w:hAnsi="Courier New" w:cs="Courier New"/>
-        </w:rPr>
-      </w:pPr>
-      <w:r>
-        <w:rPr>
-          <w:rFonts w:ascii="Courier New" w:hAnsi="Courier New" w:cs="Courier New"/>
-        </w:rPr>
-        <w:t xml:space="preserve">        │   │   └── me</w:t>
-      </w:r>
-    </w:p>
-    <w:p>
-      <w:pPr>
-        <w:rPr>
-          <w:rFonts w:ascii="Courier New" w:hAnsi="Courier New" w:cs="Courier New"/>
-        </w:rPr>
-      </w:pPr>
-      <w:r>
-        <w:rPr>
-          <w:rFonts w:ascii="Courier New" w:hAnsi="Courier New" w:cs="Courier New"/>
-        </w:rPr>
-        <w:t xml:space="preserve">        │   │       └── </w:t>
-      </w:r>
-      <w:proofErr w:type="spellStart"/>
-      <w:r>
-        <w:rPr>
-          <w:rFonts w:ascii="Courier New" w:hAnsi="Courier New" w:cs="Courier New"/>
-        </w:rPr>
-        <w:t>freo</w:t>
-      </w:r>
-      <w:proofErr w:type="spellEnd"/>
-    </w:p>
-    <w:p>
-      <w:pPr>
-        <w:rPr>
-          <w:rFonts w:ascii="Courier New" w:hAnsi="Courier New" w:cs="Courier New"/>
-        </w:rPr>
-      </w:pPr>
-      <w:r>
-        <w:rPr>
-          <w:rFonts w:ascii="Courier New" w:hAnsi="Courier New" w:cs="Courier New"/>
-        </w:rPr>
-        <w:t xml:space="preserve">        │   │           └── rest</w:t>
-      </w:r>
-    </w:p>
-    <w:p>
-      <w:pPr>
-        <w:rPr>
-          <w:rFonts w:ascii="Courier New" w:hAnsi="Courier New" w:cs="Courier New"/>
-        </w:rPr>
-      </w:pPr>
-      <w:r>
-        <w:rPr>
-          <w:rFonts w:ascii="Courier New" w:hAnsi="Courier New" w:cs="Courier New"/>
-        </w:rPr>
-        <w:t xml:space="preserve">        │   │               ├── HelloWorld.java</w:t>
-      </w:r>
-    </w:p>
-    <w:p>
-      <w:pPr>
-        <w:rPr>
-          <w:rFonts w:ascii="Courier New" w:hAnsi="Courier New" w:cs="Courier New"/>
-        </w:rPr>
-      </w:pPr>
-      <w:r>
-        <w:rPr>
-          <w:rFonts w:ascii="Courier New" w:hAnsi="Courier New" w:cs="Courier New"/>
-        </w:rPr>
-        <w:t xml:space="preserve">        │   │               └── JsonBean.java</w:t>
-      </w:r>
-    </w:p>
-    <w:p>
-      <w:pPr>
-        <w:rPr>
-          <w:rFonts w:ascii="Courier New" w:hAnsi="Courier New" w:cs="Courier New"/>
-        </w:rPr>
-      </w:pPr>
-      <w:r>
-        <w:rPr>
-          <w:rFonts w:ascii="Courier New" w:hAnsi="Courier New" w:cs="Courier New"/>
-        </w:rPr>
-        <w:t xml:space="preserve">        │   └── </w:t>
-      </w:r>
-      <w:proofErr w:type="spellStart"/>
-      <w:r>
-        <w:rPr>
-          <w:rFonts w:ascii="Courier New" w:hAnsi="Courier New" w:cs="Courier New"/>
-        </w:rPr>
-        <w:t>webapp</w:t>
-      </w:r>
-      <w:proofErr w:type="spellEnd"/>
-    </w:p>
-    <w:p>
-      <w:pPr>
-        <w:rPr>
-          <w:rFonts w:ascii="Courier New" w:hAnsi="Courier New" w:cs="Courier New"/>
-        </w:rPr>
-      </w:pPr>
-      <w:r>
-        <w:rPr>
-          <w:rFonts w:ascii="Courier New" w:hAnsi="Courier New" w:cs="Courier New"/>
-        </w:rPr>
-        <w:t xml:space="preserve">        │       └── WEB-INF</w:t>
-      </w:r>
-    </w:p>
-    <w:p>
-      <w:pPr>
-        <w:rPr>
-          <w:rFonts w:ascii="Courier New" w:hAnsi="Courier New" w:cs="Courier New"/>
-        </w:rPr>
-      </w:pPr>
-      <w:r>
-        <w:rPr>
-          <w:rFonts w:ascii="Courier New" w:hAnsi="Courier New" w:cs="Courier New"/>
-        </w:rPr>
-        <w:t xml:space="preserve">        │           ├── beans.xml</w:t>
-      </w:r>
-    </w:p>
-    <w:p>
-      <w:pPr>
-        <w:rPr>
-          <w:rFonts w:ascii="Courier New" w:hAnsi="Courier New" w:cs="Courier New"/>
-        </w:rPr>
-      </w:pPr>
-      <w:r>
-        <w:rPr>
-          <w:rFonts w:ascii="Courier New" w:hAnsi="Courier New" w:cs="Courier New"/>
-        </w:rPr>
-        <w:t xml:space="preserve">        │           └── web.xml</w:t>
-      </w:r>
-    </w:p>
-    <w:p>
-      <w:pPr>
-        <w:rPr>
-          <w:rFonts w:ascii="Courier New" w:hAnsi="Courier New" w:cs="Courier New"/>
-        </w:rPr>
-      </w:pPr>
-      <w:r>
-        <w:rPr>
-          <w:rFonts w:ascii="Courier New" w:hAnsi="Courier New" w:cs="Courier New"/>
-        </w:rPr>
-        <w:t xml:space="preserve">        └── test</w:t>
-      </w:r>
-    </w:p>
-    <w:p>
-      <w:pPr>
-        <w:rPr>
-          <w:rFonts w:ascii="Courier New" w:hAnsi="Courier New" w:cs="Courier New"/>
-        </w:rPr>
-      </w:pPr>
-      <w:r>
-        <w:rPr>
-          <w:rFonts w:ascii="Courier New" w:hAnsi="Courier New" w:cs="Courier New"/>
-        </w:rPr>
-        <w:t xml:space="preserve">            └── java</w:t>
-      </w:r>
-    </w:p>
-    <w:p>
-      <w:pPr>
-        <w:rPr>
-          <w:rFonts w:ascii="Courier New" w:hAnsi="Courier New" w:cs="Courier New"/>
-        </w:rPr>
-      </w:pPr>
-      <w:r>
-        <w:rPr>
-          <w:rFonts w:ascii="Courier New" w:hAnsi="Courier New" w:cs="Courier New"/>
-        </w:rPr>
-        <w:t xml:space="preserve">                └── me</w:t>
-      </w:r>
-    </w:p>
-    <w:p>
-      <w:pPr>
-        <w:rPr>
-          <w:rFonts w:ascii="Courier New" w:hAnsi="Courier New" w:cs="Courier New"/>
-        </w:rPr>
-      </w:pPr>
-      <w:r>
-        <w:rPr>
-          <w:rFonts w:ascii="Courier New" w:hAnsi="Courier New" w:cs="Courier New"/>
-        </w:rPr>
-        <w:t xml:space="preserve">                    └── </w:t>
-      </w:r>
-      <w:proofErr w:type="spellStart"/>
-      <w:r>
-        <w:rPr>
-          <w:rFonts w:ascii="Courier New" w:hAnsi="Courier New" w:cs="Courier New"/>
-        </w:rPr>
-        <w:t>freo</w:t>
-      </w:r>
-      <w:proofErr w:type="spellEnd"/>
-    </w:p>
-    <w:p>
-      <w:pPr>
-        <w:rPr>
-          <w:rFonts w:ascii="Courier New" w:hAnsi="Courier New" w:cs="Courier New"/>
-        </w:rPr>
-      </w:pPr>
-      <w:r>
-        <w:rPr>
-          <w:rFonts w:ascii="Courier New" w:hAnsi="Courier New" w:cs="Courier New"/>
-        </w:rPr>
-        <w:t xml:space="preserve">                        └── rest</w:t>
-      </w:r>
-    </w:p>
-    <w:p>
-      <w:pPr>
-        <w:rPr>
-          <w:rFonts w:ascii="Courier New" w:hAnsi="Courier New" w:cs="Courier New"/>
-        </w:rPr>
-      </w:pPr>
-      <w:r>
-        <w:rPr>
-          <w:rFonts w:ascii="Courier New" w:hAnsi="Courier New" w:cs="Courier New"/>
-        </w:rPr>
-        <w:t xml:space="preserve">                            └── HelloWorldIT.java</w:t>
-      </w:r>
-    </w:p>
-    <w:p>
-      <w:pPr>
-        <w:rPr>
-          <w:rFonts w:ascii="Courier New" w:hAnsi="Courier New" w:cs="Courier New"/>
-        </w:rPr>
-      </w:pPr>
-    </w:p>
-    <w:p>
-      <w:pPr>
-        <w:rPr>
-          <w:rFonts w:ascii="Courier New" w:hAnsi="Courier New" w:cs="Courier New"/>
-        </w:rPr>
-      </w:pPr>
-      <w:r>
-        <w:rPr>
-          <w:rFonts w:ascii="Courier New" w:hAnsi="Courier New" w:cs="Courier New"/>
-        </w:rPr>
-        <w:t>14 directories, 6 files</w:t>
-      </w:r>
-    </w:p>
-    <w:p/>
-    <w:p>
-      <w:r>
-        <w:t>e. You can now build this code:</w:t>
-      </w:r>
-    </w:p>
-    <w:p/>
-    <w:p>
-      <w:pPr>
-        <w:rPr>
-          <w:rFonts w:ascii="Courier New" w:hAnsi="Courier New" w:cs="Courier New"/>
-        </w:rPr>
-      </w:pPr>
-      <w:r>
-        <w:rPr>
-          <w:rFonts w:ascii="Courier New" w:hAnsi="Courier New" w:cs="Courier New"/>
-        </w:rPr>
-        <w:t>cd ~/</w:t>
-      </w:r>
-      <w:proofErr w:type="spellStart"/>
-      <w:r>
-        <w:rPr>
-          <w:rFonts w:ascii="Courier New" w:hAnsi="Courier New" w:cs="Courier New"/>
-        </w:rPr>
-        <w:t>oxsoa</w:t>
-      </w:r>
-      <w:proofErr w:type="spellEnd"/>
-      <w:r>
-        <w:rPr>
-          <w:rFonts w:ascii="Courier New" w:hAnsi="Courier New" w:cs="Courier New"/>
-        </w:rPr>
-        <w:t>/</w:t>
-      </w:r>
-      <w:proofErr w:type="spellStart"/>
-      <w:r>
-        <w:rPr>
-          <w:rFonts w:ascii="Courier New" w:hAnsi="Courier New" w:cs="Courier New"/>
-        </w:rPr>
-        <w:t>OrderService</w:t>
-      </w:r>
-      <w:proofErr w:type="spellEnd"/>
-      <w:r>
-        <w:rPr>
-          <w:rFonts w:ascii="Courier New" w:hAnsi="Courier New" w:cs="Courier New"/>
-        </w:rPr>
-        <w:t xml:space="preserve"> [on Linux/Mac]</w:t>
-      </w:r>
-    </w:p>
-    <w:p>
-      <w:pPr>
-        <w:rPr>
-          <w:rFonts w:ascii="Courier New" w:hAnsi="Courier New" w:cs="Courier New"/>
-        </w:rPr>
-      </w:pPr>
-      <w:r>
-        <w:rPr>
-          <w:rFonts w:ascii="Courier New" w:hAnsi="Courier New" w:cs="Courier New"/>
-        </w:rPr>
-        <w:t>cd ~\</w:t>
-      </w:r>
-      <w:proofErr w:type="spellStart"/>
-      <w:r>
-        <w:rPr>
-          <w:rFonts w:ascii="Courier New" w:hAnsi="Courier New" w:cs="Courier New"/>
-        </w:rPr>
-        <w:t>oxsoa</w:t>
-      </w:r>
-      <w:proofErr w:type="spellEnd"/>
-      <w:r>
-        <w:rPr>
-          <w:rFonts w:ascii="Courier New" w:hAnsi="Courier New" w:cs="Courier New"/>
-        </w:rPr>
-        <w:t>\</w:t>
-      </w:r>
-      <w:proofErr w:type="spellStart"/>
-      <w:r>
-        <w:rPr>
-          <w:rFonts w:ascii="Courier New" w:hAnsi="Courier New" w:cs="Courier New"/>
-        </w:rPr>
-        <w:t>OrderService</w:t>
-      </w:r>
-      <w:proofErr w:type="spellEnd"/>
-      <w:r>
-        <w:rPr>
-          <w:rFonts w:ascii="Courier New" w:hAnsi="Courier New" w:cs="Courier New"/>
-        </w:rPr>
-        <w:t xml:space="preserve"> [on Windows]</w:t>
-      </w:r>
-    </w:p>
-    <w:p>
-      <w:pPr>
-        <w:rPr>
-          <w:rFonts w:ascii="Courier New" w:hAnsi="Courier New" w:cs="Courier New"/>
+          <w:rFonts w:ascii="Courier" w:hAnsi="Courier"/>
+        </w:rPr>
+      </w:pPr>
+      <w:r>
+        <w:rPr>
+          <w:rFonts w:ascii="Courier" w:hAnsi="Courier"/>
+        </w:rPr>
+        <w:t>&gt; Accept: */*</w:t>
+      </w:r>
+    </w:p>
+    <w:p>
+      <w:pPr>
+        <w:rPr>
+          <w:rFonts w:ascii="Courier" w:hAnsi="Courier"/>
+        </w:rPr>
+      </w:pPr>
+      <w:r>
+        <w:rPr>
+          <w:rFonts w:ascii="Courier" w:hAnsi="Courier"/>
+        </w:rPr>
+        <w:t xml:space="preserve">&gt; </w:t>
+      </w:r>
+    </w:p>
+    <w:p>
+      <w:pPr>
+        <w:rPr>
+          <w:rFonts w:ascii="Courier" w:hAnsi="Courier"/>
+        </w:rPr>
+      </w:pPr>
+      <w:r>
+        <w:rPr>
+          <w:rFonts w:ascii="Courier" w:hAnsi="Courier"/>
+        </w:rPr>
+        <w:t>&lt; HTTP/1.1 200 OK</w:t>
+      </w:r>
+    </w:p>
+    <w:p>
+      <w:pPr>
+        <w:rPr>
+          <w:rFonts w:ascii="Courier" w:hAnsi="Courier"/>
+        </w:rPr>
+      </w:pPr>
+      <w:r>
+        <w:rPr>
+          <w:rFonts w:ascii="Courier" w:hAnsi="Courier"/>
+        </w:rPr>
+        <w:t>&lt; Server: Apache-Coyote/1.1</w:t>
+      </w:r>
+    </w:p>
+    <w:p>
+      <w:pPr>
+        <w:rPr>
+          <w:rFonts w:ascii="Courier" w:hAnsi="Courier"/>
+        </w:rPr>
+      </w:pPr>
+      <w:r>
+        <w:rPr>
+          <w:rFonts w:ascii="Courier" w:hAnsi="Courier"/>
+        </w:rPr>
+        <w:t>&lt; Date: Fri, 07 Dec 2012 14:41:20 GMT</w:t>
+      </w:r>
+    </w:p>
+    <w:p>
+      <w:pPr>
+        <w:rPr>
+          <w:rFonts w:ascii="Courier" w:hAnsi="Courier"/>
+        </w:rPr>
+      </w:pPr>
+      <w:r>
+        <w:rPr>
+          <w:rFonts w:ascii="Courier" w:hAnsi="Courier"/>
+        </w:rPr>
+        <w:t>&lt; Content-Type: text/plain</w:t>
+      </w:r>
+    </w:p>
+    <w:p>
+      <w:pPr>
+        <w:rPr>
+          <w:rFonts w:ascii="Courier" w:hAnsi="Courier"/>
+        </w:rPr>
+      </w:pPr>
+      <w:r>
+        <w:rPr>
+          <w:rFonts w:ascii="Courier" w:hAnsi="Courier"/>
+        </w:rPr>
+        <w:t>&lt; Content-Length: 4</w:t>
+      </w:r>
+    </w:p>
+    <w:p>
+      <w:pPr>
+        <w:rPr>
+          <w:rFonts w:ascii="Courier" w:hAnsi="Courier"/>
+        </w:rPr>
+      </w:pPr>
+      <w:r>
+        <w:rPr>
+          <w:rFonts w:ascii="Courier" w:hAnsi="Courier"/>
+        </w:rPr>
+        <w:t xml:space="preserve">&lt; </w:t>
+      </w:r>
+    </w:p>
+    <w:p>
+      <w:pPr>
+        <w:rPr>
+          <w:rFonts w:ascii="Courier" w:hAnsi="Courier"/>
+        </w:rPr>
+      </w:pPr>
+      <w:r>
+        <w:rPr>
+          <w:rFonts w:ascii="Courier" w:hAnsi="Courier"/>
+        </w:rPr>
+        <w:t xml:space="preserve">* Connection #0 to host </w:t>
+      </w:r>
+      <w:proofErr w:type="spellStart"/>
+      <w:r>
+        <w:rPr>
+          <w:rFonts w:ascii="Courier" w:hAnsi="Courier"/>
+        </w:rPr>
+        <w:t>localhost</w:t>
+      </w:r>
+      <w:proofErr w:type="spellEnd"/>
+      <w:r>
+        <w:rPr>
+          <w:rFonts w:ascii="Courier" w:hAnsi="Courier"/>
+        </w:rPr>
+        <w:t xml:space="preserve"> left intact</w:t>
+      </w:r>
+    </w:p>
+    <w:p>
+      <w:pPr>
+        <w:rPr>
+          <w:rFonts w:ascii="Courier" w:hAnsi="Courier"/>
         </w:rPr>
       </w:pPr>
       <w:proofErr w:type="spellStart"/>
       <w:proofErr w:type="gramStart"/>
       <w:r>
         <w:rPr>
-          <w:rFonts w:ascii="Courier New" w:hAnsi="Courier New" w:cs="Courier New"/>
-        </w:rPr>
-        <w:t>mvn</w:t>
+          <w:rFonts w:ascii="Courier" w:hAnsi="Courier"/>
+        </w:rPr>
+        <w:t>paul</w:t>
       </w:r>
       <w:proofErr w:type="spellEnd"/>
       <w:proofErr w:type="gramEnd"/>
       <w:r>
         <w:rPr>
-          <w:rFonts w:ascii="Courier New" w:hAnsi="Courier New" w:cs="Courier New"/>
-        </w:rPr>
-        <w:t xml:space="preserve"> clean install </w:t>
-      </w:r>
-    </w:p>
-    <w:p>
-      <w:pPr>
-        <w:rPr>
-          <w:rFonts w:ascii="Courier New" w:hAnsi="Courier New" w:cs="Courier New"/>
-        </w:rPr>
-      </w:pPr>
-    </w:p>
-    <w:p>
-      <w:r>
-        <w:t>The first time this is run this will download a lot of stuff from the central maven repositories on the web. Depending how fast the network is, maybe a coffee is in order.</w:t>
-      </w:r>
-      <w:r>
-        <w:t xml:space="preserve"> You will need an active </w:t>
-      </w:r>
-      <w:proofErr w:type="gramStart"/>
-      <w:r>
-        <w:t>internet</w:t>
-      </w:r>
-      <w:proofErr w:type="gramEnd"/>
-      <w:r>
-        <w:t xml:space="preserve"> connection for this to work.</w:t>
-      </w:r>
-    </w:p>
-    <w:p/>
-    <w:p>
-      <w:r>
-        <w:t xml:space="preserve">This will build </w:t>
-      </w:r>
-      <w:r>
-        <w:rPr>
-          <w:b/>
-        </w:rPr>
-        <w:t>and test</w:t>
-      </w:r>
-      <w:r>
-        <w:t xml:space="preserve"> the sample code. </w:t>
-      </w:r>
-      <w:proofErr w:type="gramStart"/>
-      <w:r>
-        <w:t>Its</w:t>
-      </w:r>
-      <w:proofErr w:type="gramEnd"/>
-      <w:r>
-        <w:t xml:space="preserve"> pretty cool. It actually starts an embedded Tomcat to run the service and call unit tests against it.</w:t>
-      </w:r>
-    </w:p>
+          <w:rFonts w:ascii="Courier" w:hAnsi="Courier"/>
+        </w:rPr>
+        <w:t>* Closing connection #0</w:t>
+      </w:r>
+    </w:p>
+    <w:p/>
     <w:p/>
     <w:p>
       <w:r>
@@ -1965,38 +2553,71 @@
     </w:p>
     <w:p/>
     <w:p>
-      <w:r>
+      <w:pPr>
+        <w:rPr>
+          <w:b/>
+        </w:rPr>
+      </w:pPr>
+      <w:bookmarkStart w:id="0" w:name="_GoBack"/>
+      <w:r>
+        <w:rPr>
+          <w:b/>
+        </w:rPr>
         <w:t xml:space="preserve">File -&gt; Import -&gt; General/Existing Projects Into Workspace-&gt;[Choose the directory where </w:t>
       </w:r>
       <w:proofErr w:type="spellStart"/>
       <w:r>
+        <w:rPr>
+          <w:b/>
+        </w:rPr>
         <w:t>OrderService</w:t>
       </w:r>
       <w:proofErr w:type="spellEnd"/>
       <w:r>
+        <w:rPr>
+          <w:b/>
+        </w:rPr>
         <w:t xml:space="preserve"> is]-&gt;Finish</w:t>
       </w:r>
     </w:p>
-    <w:p/>
-    <w:p>
+    <w:bookmarkEnd w:id="0"/>
+    <w:p/>
+    <w:p>
+      <w:pPr>
+        <w:rPr>
+          <w:b/>
+        </w:rPr>
+      </w:pPr>
       <w:r>
         <w:t>Now you should have the project installed in your Eclipse and be able to edit and build it.</w:t>
       </w:r>
       <w:r>
-        <w:t xml:space="preserve"> Now we are ready to build our own Rest Service. </w:t>
-      </w:r>
-    </w:p>
-    <w:p/>
-    <w:p>
-      <w:pPr>
+        <w:t xml:space="preserve"> </w:t>
+      </w:r>
+      <w:r>
         <w:rPr>
           <w:b/>
         </w:rPr>
-      </w:pPr>
-      <w:r>
+        <w:t>Take a look at the sample hello service.</w:t>
+      </w:r>
+    </w:p>
+    <w:p/>
+    <w:p>
+      <w:r>
+        <w:t xml:space="preserve">Now we are ready to build our own Rest Service. </w:t>
+      </w:r>
+    </w:p>
+    <w:p/>
+    <w:p>
+      <w:pPr>
         <w:rPr>
           <w:b/>
         </w:rPr>
+      </w:pPr>
+      <w:r>
+        <w:rPr>
+          <w:b/>
+        </w:rPr>
         <w:t xml:space="preserve">Step 2. </w:t>
       </w:r>
       <w:r>
@@ -2023,7 +2644,78 @@
     </w:p>
     <w:p>
       <w:r>
-        <w:t xml:space="preserve">Rather than writing Java, which is not the main point of this exercise, I have ready written a Java class and a test case. Your aim is to correctly annotate the Java class using JAX-RS annotations so that it meets the test case. </w:t>
+        <w:t xml:space="preserve">Rather than </w:t>
+      </w:r>
+      <w:r>
+        <w:t xml:space="preserve">spending a lot of time </w:t>
+      </w:r>
+      <w:r>
+        <w:t xml:space="preserve">writing Java, which is not the main point of this </w:t>
+      </w:r>
+      <w:r>
+        <w:t>exercise, you should focus on the REST and HTTP aspects of this. I have ready written a set of Java classes that:</w:t>
+      </w:r>
+    </w:p>
+    <w:p>
+      <w:pPr>
+        <w:pStyle w:val="ListParagraph"/>
+        <w:numPr>
+          <w:ilvl w:val="0"/>
+          <w:numId w:val="3"/>
+        </w:numPr>
+      </w:pPr>
+      <w:r>
+        <w:t>Implement a simple “Order Scenario”</w:t>
+      </w:r>
+    </w:p>
+    <w:p>
+      <w:pPr>
+        <w:pStyle w:val="ListParagraph"/>
+        <w:numPr>
+          <w:ilvl w:val="0"/>
+          <w:numId w:val="3"/>
+        </w:numPr>
+      </w:pPr>
+      <w:r>
+        <w:t xml:space="preserve">Serialize and </w:t>
+      </w:r>
+      <w:proofErr w:type="spellStart"/>
+      <w:r>
+        <w:t>Deserialize</w:t>
+      </w:r>
+      <w:proofErr w:type="spellEnd"/>
+      <w:r>
+        <w:t xml:space="preserve"> as JSON</w:t>
+      </w:r>
+    </w:p>
+    <w:p>
+      <w:pPr>
+        <w:ind w:left="360"/>
+      </w:pPr>
+    </w:p>
+    <w:p>
+      <w:r>
+        <w:t xml:space="preserve">I have also written </w:t>
+      </w:r>
+      <w:r>
+        <w:t xml:space="preserve">a test case that validates a service interface. </w:t>
+      </w:r>
+    </w:p>
+    <w:p>
+      <w:r>
+        <w:t>Your aim is to</w:t>
+      </w:r>
+      <w:r>
+        <w:t xml:space="preserve"> create a Java Service that utilizes the existing code, and is</w:t>
+      </w:r>
+      <w:r>
+        <w:t xml:space="preserve"> correctly annotate</w:t>
+      </w:r>
+      <w:r>
+        <w:t>d</w:t>
+      </w:r>
+      <w:r>
+        <w:t xml:space="preserve"> using JAX-RS annotations so that it meets the test case. </w:t>
       </w:r>
     </w:p>
     <w:p>
@@ -2448,62 +3140,34 @@
     <w:p/>
     <w:p/>
     <w:p>
-      <w:r>
-        <w:t>Don’t forget</w:t>
-      </w:r>
-    </w:p>
-    <w:p/>
-    <w:p>
       <w:pPr>
         <w:pStyle w:val="ListParagraph"/>
-        <w:numPr>
-          <w:ilvl w:val="0"/>
-          <w:numId w:val="2"/>
-        </w:numPr>
-      </w:pPr>
-      <w:proofErr w:type="spellStart"/>
-      <w:proofErr w:type="gramStart"/>
-      <w:r>
-        <w:t>mvn</w:t>
-      </w:r>
-      <w:proofErr w:type="spellEnd"/>
-      <w:proofErr w:type="gramEnd"/>
-      <w:r>
-        <w:t xml:space="preserve"> eclipse integration</w:t>
-      </w:r>
-    </w:p>
-    <w:p>
-      <w:pPr>
-        <w:pStyle w:val="ListParagraph"/>
-        <w:numPr>
-          <w:ilvl w:val="0"/>
-          <w:numId w:val="2"/>
-        </w:numPr>
-      </w:pPr>
-      <w:proofErr w:type="gramStart"/>
-      <w:r>
-        <w:t>beans.xml</w:t>
-      </w:r>
-      <w:proofErr w:type="gramEnd"/>
-    </w:p>
-    <w:p>
-      <w:pPr>
-        <w:pStyle w:val="ListParagraph"/>
-        <w:numPr>
-          <w:ilvl w:val="0"/>
-          <w:numId w:val="2"/>
-        </w:numPr>
-      </w:pPr>
-      <w:bookmarkStart w:id="0" w:name="_GoBack"/>
-      <w:bookmarkEnd w:id="0"/>
+        <w:ind w:left="0"/>
+      </w:pPr>
+      <w:r>
+        <w:t>a) In the directory ~/</w:t>
+      </w:r>
+      <w:proofErr w:type="spellStart"/>
+      <w:r>
+        <w:t>oxsoa</w:t>
+      </w:r>
+      <w:proofErr w:type="spellEnd"/>
+      <w:r>
+        <w:t>/</w:t>
+      </w:r>
+      <w:proofErr w:type="spellStart"/>
+      <w:r>
+        <w:t>OrderService</w:t>
+      </w:r>
+      <w:proofErr w:type="spellEnd"/>
     </w:p>
     <w:sectPr>
-      <w:headerReference w:type="even" r:id="rId8"/>
-      <w:headerReference w:type="default" r:id="rId9"/>
-      <w:footerReference w:type="even" r:id="rId10"/>
-      <w:footerReference w:type="default" r:id="rId11"/>
-      <w:headerReference w:type="first" r:id="rId12"/>
-      <w:footerReference w:type="first" r:id="rId13"/>
+      <w:headerReference w:type="even" r:id="rId9"/>
+      <w:headerReference w:type="default" r:id="rId10"/>
+      <w:footerReference w:type="even" r:id="rId11"/>
+      <w:footerReference w:type="default" r:id="rId12"/>
+      <w:headerReference w:type="first" r:id="rId13"/>
+      <w:footerReference w:type="first" r:id="rId14"/>
       <w:pgSz w:w="11900" w:h="16840"/>
       <w:pgMar w:top="1440" w:right="1800" w:bottom="1440" w:left="1800" w:header="708" w:footer="708" w:gutter="0"/>
       <w:cols w:space="708"/>
@@ -2849,6 +3513,95 @@
     </w:lvl>
   </w:abstractNum>
   <w:abstractNum w:abstractNumId="1">
+    <w:nsid w:val="4FD14274"/>
+    <w:multiLevelType w:val="hybridMultilevel"/>
+    <w:tmpl w:val="5C86EA2A"/>
+    <w:lvl w:ilvl="0" w:tplc="04090011">
+      <w:start w:val="1"/>
+      <w:numFmt w:val="decimal"/>
+      <w:lvlText w:val="%1)"/>
+      <w:lvlJc w:val="left"/>
+      <w:pPr>
+        <w:ind w:left="720" w:hanging="360"/>
+      </w:pPr>
+      <w:rPr>
+        <w:rFonts w:hint="default"/>
+      </w:rPr>
+    </w:lvl>
+    <w:lvl w:ilvl="1" w:tplc="04090019" w:tentative="1">
+      <w:start w:val="1"/>
+      <w:numFmt w:val="lowerLetter"/>
+      <w:lvlText w:val="%2."/>
+      <w:lvlJc w:val="left"/>
+      <w:pPr>
+        <w:ind w:left="1440" w:hanging="360"/>
+      </w:pPr>
+    </w:lvl>
+    <w:lvl w:ilvl="2" w:tplc="0409001B" w:tentative="1">
+      <w:start w:val="1"/>
+      <w:numFmt w:val="lowerRoman"/>
+      <w:lvlText w:val="%3."/>
+      <w:lvlJc w:val="right"/>
+      <w:pPr>
+        <w:ind w:left="2160" w:hanging="180"/>
+      </w:pPr>
+    </w:lvl>
+    <w:lvl w:ilvl="3" w:tplc="0409000F" w:tentative="1">
+      <w:start w:val="1"/>
+      <w:numFmt w:val="decimal"/>
+      <w:lvlText w:val="%4."/>
+      <w:lvlJc w:val="left"/>
+      <w:pPr>
+        <w:ind w:left="2880" w:hanging="360"/>
+      </w:pPr>
+    </w:lvl>
+    <w:lvl w:ilvl="4" w:tplc="04090019" w:tentative="1">
+      <w:start w:val="1"/>
+      <w:numFmt w:val="lowerLetter"/>
+      <w:lvlText w:val="%5."/>
+      <w:lvlJc w:val="left"/>
+      <w:pPr>
+        <w:ind w:left="3600" w:hanging="360"/>
+      </w:pPr>
+    </w:lvl>
+    <w:lvl w:ilvl="5" w:tplc="0409001B" w:tentative="1">
+      <w:start w:val="1"/>
+      <w:numFmt w:val="lowerRoman"/>
+      <w:lvlText w:val="%6."/>
+      <w:lvlJc w:val="right"/>
+      <w:pPr>
+        <w:ind w:left="4320" w:hanging="180"/>
+      </w:pPr>
+    </w:lvl>
+    <w:lvl w:ilvl="6" w:tplc="0409000F" w:tentative="1">
+      <w:start w:val="1"/>
+      <w:numFmt w:val="decimal"/>
+      <w:lvlText w:val="%7."/>
+      <w:lvlJc w:val="left"/>
+      <w:pPr>
+        <w:ind w:left="5040" w:hanging="360"/>
+      </w:pPr>
+    </w:lvl>
+    <w:lvl w:ilvl="7" w:tplc="04090019" w:tentative="1">
+      <w:start w:val="1"/>
+      <w:numFmt w:val="lowerLetter"/>
+      <w:lvlText w:val="%8."/>
+      <w:lvlJc w:val="left"/>
+      <w:pPr>
+        <w:ind w:left="5760" w:hanging="360"/>
+      </w:pPr>
+    </w:lvl>
+    <w:lvl w:ilvl="8" w:tplc="0409001B" w:tentative="1">
+      <w:start w:val="1"/>
+      <w:numFmt w:val="lowerRoman"/>
+      <w:lvlText w:val="%9."/>
+      <w:lvlJc w:val="right"/>
+      <w:pPr>
+        <w:ind w:left="6480" w:hanging="180"/>
+      </w:pPr>
+    </w:lvl>
+  </w:abstractNum>
+  <w:abstractNum w:abstractNumId="2">
     <w:nsid w:val="66DE194E"/>
     <w:multiLevelType w:val="hybridMultilevel"/>
     <w:tmpl w:val="03041D2C"/>
@@ -2962,10 +3715,13 @@
     </w:lvl>
   </w:abstractNum>
   <w:num w:numId="1">
-    <w:abstractNumId w:val="1"/>
+    <w:abstractNumId w:val="2"/>
   </w:num>
   <w:num w:numId="2">
     <w:abstractNumId w:val="0"/>
+  </w:num>
+  <w:num w:numId="3">
+    <w:abstractNumId w:val="1"/>
   </w:num>
 </w:numbering>
 </file>
@@ -3267,6 +4023,18 @@
       </w:tblCellMar>
     </w:tblPr>
   </w:style>
+  <w:style w:type="character" w:styleId="FollowedHyperlink">
+    <w:name w:val="FollowedHyperlink"/>
+    <w:basedOn w:val="DefaultParagraphFont"/>
+    <w:uiPriority w:val="99"/>
+    <w:semiHidden/>
+    <w:unhideWhenUsed/>
+    <w:rsid w:val="009D03E1"/>
+    <w:rPr>
+      <w:color w:val="800080" w:themeColor="followedHyperlink"/>
+      <w:u w:val="single"/>
+    </w:rPr>
+  </w:style>
 </w:styles>
 </file>
 
@@ -3566,6 +4334,18 @@
         <w:right w:w="108" w:type="dxa"/>
       </w:tblCellMar>
     </w:tblPr>
+  </w:style>
+  <w:style w:type="character" w:styleId="FollowedHyperlink">
+    <w:name w:val="FollowedHyperlink"/>
+    <w:basedOn w:val="DefaultParagraphFont"/>
+    <w:uiPriority w:val="99"/>
+    <w:semiHidden/>
+    <w:unhideWhenUsed/>
+    <w:rsid w:val="009D03E1"/>
+    <w:rPr>
+      <w:color w:val="800080" w:themeColor="followedHyperlink"/>
+      <w:u w:val="single"/>
+    </w:rPr>
   </w:style>
 </w:styles>
 </file>

</xml_diff>

<commit_message>
Minor fixes picked up in Dec 2014 SOA class
</commit_message>
<xml_diff>
--- a/lab-exercises/source/01-exercise-create-a-rest-service.docx
+++ b/lab-exercises/source/01-exercise-create-a-rest-service.docx
@@ -1950,7 +1950,7 @@
       </w:r>
       <w:proofErr w:type="spellStart"/>
       <w:r>
-        <w:t>OrderService</w:t>
+        <w:t>HelloWorld</w:t>
       </w:r>
       <w:proofErr w:type="spellEnd"/>
       <w:r>
@@ -2080,13 +2080,27 @@
           <w:rFonts w:ascii="Lucida Console" w:hAnsi="Lucida Console"/>
           <w:sz w:val="18"/>
         </w:rPr>
-        <w:t>-1.0.war /</w:t>
+        <w:t xml:space="preserve">-1.0.war </w:t>
       </w:r>
       <w:r>
         <w:rPr>
           <w:rFonts w:ascii="Lucida Console" w:hAnsi="Lucida Console"/>
           <w:sz w:val="18"/>
         </w:rPr>
+        <w:t>~</w:t>
+      </w:r>
+      <w:r>
+        <w:rPr>
+          <w:rFonts w:ascii="Lucida Console" w:hAnsi="Lucida Console"/>
+          <w:sz w:val="18"/>
+        </w:rPr>
+        <w:t>/</w:t>
+      </w:r>
+      <w:r>
+        <w:rPr>
+          <w:rFonts w:ascii="Lucida Console" w:hAnsi="Lucida Console"/>
+          <w:sz w:val="18"/>
+        </w:rPr>
         <w:t>servers/</w:t>
       </w:r>
       <w:r>
@@ -2174,8 +2188,6 @@
         </w:rPr>
         <w:br/>
       </w:r>
-      <w:bookmarkStart w:id="0" w:name="_GoBack"/>
-      <w:bookmarkEnd w:id="0"/>
     </w:p>
     <w:p>
       <w:r>
@@ -2975,13 +2987,8 @@
             <w:tcW w:w="1573" w:type="dxa"/>
           </w:tcPr>
           <w:p>
-            <w:proofErr w:type="gramStart"/>
             <w:r>
-              <w:t>./</w:t>
-            </w:r>
-            <w:proofErr w:type="gramEnd"/>
-            <w:r>
-              <w:t>orders</w:t>
+              <w:t>/orders</w:t>
             </w:r>
           </w:p>
         </w:tc>
@@ -3357,6 +3364,25 @@
       <w:r>
         <w:t>p</w:t>
       </w:r>
+      <w:r>
+        <w:br/>
+        <w:t>cd ~/</w:t>
+      </w:r>
+      <w:proofErr w:type="spellStart"/>
+      <w:r>
+        <w:t>oxsoa</w:t>
+      </w:r>
+      <w:proofErr w:type="spellEnd"/>
+      <w:r>
+        <w:t>/</w:t>
+      </w:r>
+      <w:bookmarkStart w:id="0" w:name="_GoBack"/>
+      <w:bookmarkEnd w:id="0"/>
+      <w:proofErr w:type="spellStart"/>
+      <w:r>
+        <w:t>OrderService</w:t>
+      </w:r>
+      <w:proofErr w:type="spellEnd"/>
       <w:r>
         <w:br/>
       </w:r>

</xml_diff>